<commit_message>
werkende json file aanmaken
</commit_message>
<xml_diff>
--- a/docs/concept_scriptie_7.docx
+++ b/docs/concept_scriptie_7.docx
@@ -1,6 +1,6 @@
 
 <file path=word/document.xml><?xml version="1.0" encoding="utf-8"?>
-<w:document xmlns:wpc="http://schemas.microsoft.com/office/word/2010/wordprocessingCanvas" xmlns:cx="http://schemas.microsoft.com/office/drawing/2014/chartex" xmlns:cx1="http://schemas.microsoft.com/office/drawing/2015/9/8/chartex" xmlns:cx2="http://schemas.microsoft.com/office/drawing/2015/10/21/chartex" xmlns:cx3="http://schemas.microsoft.com/office/drawing/2016/5/9/chartex" xmlns:cx4="http://schemas.microsoft.com/office/drawing/2016/5/10/chartex" xmlns:cx5="http://schemas.microsoft.com/office/drawing/2016/5/11/chartex" xmlns:cx6="http://schemas.microsoft.com/office/drawing/2016/5/12/chartex" xmlns:cx7="http://schemas.microsoft.com/office/drawing/2016/5/13/chartex" xmlns:cx8="http://schemas.microsoft.com/office/drawing/2016/5/14/chartex" xmlns:mc="http://schemas.openxmlformats.org/markup-compatibility/2006" xmlns:aink="http://schemas.microsoft.com/office/drawing/2016/ink" xmlns:am3d="http://schemas.microsoft.com/office/drawing/2017/model3d" xmlns:o="urn:schemas-microsoft-com:office:office" xmlns:r="http://schemas.openxmlformats.org/officeDocument/2006/relationships" xmlns:m="http://schemas.openxmlformats.org/officeDocument/2006/math" xmlns:v="urn:schemas-microsoft-com:vml" xmlns:wp14="http://schemas.microsoft.com/office/word/2010/wordprocessingDrawing" xmlns:wp="http://schemas.openxmlformats.org/drawingml/2006/wordprocessingDrawing" xmlns:w10="urn:schemas-microsoft-com:office:word" xmlns:w="http://schemas.openxmlformats.org/wordprocessingml/2006/main" xmlns:w14="http://schemas.microsoft.com/office/word/2010/wordml" xmlns:w15="http://schemas.microsoft.com/office/word/2012/wordml" xmlns:w16cid="http://schemas.microsoft.com/office/word/2016/wordml/cid" xmlns:w16se="http://schemas.microsoft.com/office/word/2015/wordml/symex" xmlns:wpg="http://schemas.microsoft.com/office/word/2010/wordprocessingGroup" xmlns:wpi="http://schemas.microsoft.com/office/word/2010/wordprocessingInk" xmlns:wne="http://schemas.microsoft.com/office/word/2006/wordml" xmlns:wps="http://schemas.microsoft.com/office/word/2010/wordprocessingShape" mc:Ignorable="w14 w15 w16se w16cid wp14">
+<w:document xmlns:wpc="http://schemas.microsoft.com/office/word/2010/wordprocessingCanvas" xmlns:cx="http://schemas.microsoft.com/office/drawing/2014/chartex" xmlns:cx1="http://schemas.microsoft.com/office/drawing/2015/9/8/chartex" xmlns:cx2="http://schemas.microsoft.com/office/drawing/2015/10/21/chartex" xmlns:cx3="http://schemas.microsoft.com/office/drawing/2016/5/9/chartex" xmlns:cx4="http://schemas.microsoft.com/office/drawing/2016/5/10/chartex" xmlns:cx5="http://schemas.microsoft.com/office/drawing/2016/5/11/chartex" xmlns:cx6="http://schemas.microsoft.com/office/drawing/2016/5/12/chartex" xmlns:cx7="http://schemas.microsoft.com/office/drawing/2016/5/13/chartex" xmlns:cx8="http://schemas.microsoft.com/office/drawing/2016/5/14/chartex" xmlns:mc="http://schemas.openxmlformats.org/markup-compatibility/2006" xmlns:aink="http://schemas.microsoft.com/office/drawing/2016/ink" xmlns:am3d="http://schemas.microsoft.com/office/drawing/2017/model3d" xmlns:o="urn:schemas-microsoft-com:office:office" xmlns:r="http://schemas.openxmlformats.org/officeDocument/2006/relationships" xmlns:m="http://schemas.openxmlformats.org/officeDocument/2006/math" xmlns:v="urn:schemas-microsoft-com:vml" xmlns:wp14="http://schemas.microsoft.com/office/word/2010/wordprocessingDrawing" xmlns:wp="http://schemas.openxmlformats.org/drawingml/2006/wordprocessingDrawing" xmlns:w10="urn:schemas-microsoft-com:office:word" xmlns:w="http://schemas.openxmlformats.org/wordprocessingml/2006/main" xmlns:w14="http://schemas.microsoft.com/office/word/2010/wordml" xmlns:w15="http://schemas.microsoft.com/office/word/2012/wordml" xmlns:w16cid="http://schemas.microsoft.com/office/word/2016/wordml/cid" xmlns:w16se="http://schemas.microsoft.com/office/word/2015/wordml/symex" xmlns:wpg="http://schemas.microsoft.com/office/word/2010/wordprocessingGroup" xmlns:wpi="http://schemas.microsoft.com/office/word/2010/wordprocessingInk" xmlns:wne="http://schemas.microsoft.com/office/word/2006/wordml" xmlns:wps="http://schemas.microsoft.com/office/word/2010/wordprocessingShape" xmlns:a="http://schemas.openxmlformats.org/drawingml/2006/main" xmlns:pic="http://schemas.openxmlformats.org/drawingml/2006/picture" xmlns:a14="http://schemas.microsoft.com/office/drawing/2010/main" mc:Ignorable="w14 w15 w16se w16cid wp14">
   <w:body>
     <w:p>
       <w:pPr>
@@ -233,7 +233,7 @@
           <w:color w:val="auto"/>
         </w:rPr>
       </w:pPr>
-      <w:hyperlink r:id="rId7" w:history="1">
+      <w:hyperlink w:history="1" r:id="rId7">
         <w:r>
           <w:rPr>
             <w:rFonts w:ascii="Times New Roman" w:hAnsi="Times New Roman" w:cs="Times New Roman"/>
@@ -256,7 +256,7 @@
           <w:color w:val="auto"/>
         </w:rPr>
       </w:pPr>
-      <w:hyperlink r:id="rId8" w:history="1">
+      <w:hyperlink w:history="1" r:id="rId8">
         <w:r>
           <w:rPr>
             <w:rFonts w:ascii="Times New Roman" w:hAnsi="Times New Roman" w:cs="Times New Roman"/>
@@ -382,7 +382,7 @@
           <w:lang w:val="nl-NL"/>
         </w:rPr>
       </w:pPr>
-      <w:bookmarkStart w:id="0" w:name="_Toc527119625"/>
+      <w:bookmarkStart w:name="_Toc527119625" w:id="0"/>
       <w:r>
         <w:rPr>
           <w:rFonts w:ascii="Times New Roman" w:hAnsi="Times New Roman" w:cs="Times New Roman"/>
@@ -407,7 +407,7 @@
           <w:lang w:val="nl-NL"/>
         </w:rPr>
       </w:pPr>
-      <w:bookmarkStart w:id="1" w:name="_Toc527119626"/>
+      <w:bookmarkStart w:name="_Toc527119626" w:id="1"/>
       <w:r>
         <w:rPr>
           <w:rFonts w:ascii="Times New Roman" w:hAnsi="Times New Roman" w:cs="Times New Roman"/>
@@ -568,6 +568,13 @@
           <w:lang w:val="nl-NL"/>
         </w:rPr>
         <w:tab/>
+      </w:r>
+      <w:r>
+        <w:rPr>
+          <w:rFonts w:ascii="Times New Roman" w:hAnsi="Times New Roman" w:cs="Times New Roman"/>
+          <w:color w:val="auto"/>
+          <w:lang w:val="nl-NL"/>
+        </w:rPr>
         <w:t>0850154</w:t>
       </w:r>
     </w:p>
@@ -608,7 +615,7 @@
         </w:rPr>
         <w:tab/>
       </w:r>
-      <w:hyperlink r:id="rId9" w:history="1">
+      <w:hyperlink w:history="1" r:id="rId9">
         <w:r>
           <w:rPr>
             <w:rFonts w:ascii="Times New Roman" w:hAnsi="Times New Roman" w:cs="Times New Roman"/>
@@ -656,6 +663,13 @@
           <w:lang w:val="nl-NL"/>
         </w:rPr>
         <w:tab/>
+      </w:r>
+      <w:r>
+        <w:rPr>
+          <w:rFonts w:ascii="Times New Roman" w:hAnsi="Times New Roman" w:cs="Times New Roman"/>
+          <w:color w:val="auto"/>
+          <w:lang w:val="nl-NL"/>
+        </w:rPr>
         <w:t>+31 6</w:t>
       </w:r>
       <w:r>
@@ -761,6 +775,13 @@
           <w:lang w:val="nl-NL"/>
         </w:rPr>
         <w:tab/>
+      </w:r>
+      <w:r>
+        <w:rPr>
+          <w:rFonts w:ascii="Times New Roman" w:hAnsi="Times New Roman" w:cs="Times New Roman"/>
+          <w:color w:val="auto"/>
+          <w:lang w:val="nl-NL"/>
+        </w:rPr>
         <w:t>ATOS Amstelveen</w:t>
       </w:r>
     </w:p>
@@ -808,6 +829,13 @@
           <w:lang w:val="nl-NL"/>
         </w:rPr>
         <w:tab/>
+      </w:r>
+      <w:r>
+        <w:rPr>
+          <w:rFonts w:ascii="Times New Roman" w:hAnsi="Times New Roman" w:cs="Times New Roman"/>
+          <w:color w:val="auto"/>
+          <w:lang w:val="nl-NL"/>
+        </w:rPr>
         <w:t>Burgemeester Rijnderslaan 30, 1185 MC Amstelveen</w:t>
       </w:r>
     </w:p>
@@ -839,6 +867,13 @@
           <w:lang w:val="nl-NL"/>
         </w:rPr>
         <w:tab/>
+      </w:r>
+      <w:r>
+        <w:rPr>
+          <w:rFonts w:ascii="Times New Roman" w:hAnsi="Times New Roman" w:cs="Times New Roman"/>
+          <w:color w:val="auto"/>
+          <w:lang w:val="nl-NL"/>
+        </w:rPr>
         <w:t>+31 88</w:t>
       </w:r>
       <w:r>
@@ -973,7 +1008,7 @@
         </w:rPr>
         <w:tab/>
       </w:r>
-      <w:hyperlink r:id="rId10" w:history="1">
+      <w:hyperlink w:history="1" r:id="rId10">
         <w:r>
           <w:rPr>
             <w:rFonts w:ascii="Times New Roman" w:hAnsi="Times New Roman" w:cs="Times New Roman"/>
@@ -1029,6 +1064,13 @@
           <w:lang w:val="nl-NL"/>
         </w:rPr>
         <w:tab/>
+      </w:r>
+      <w:r>
+        <w:rPr>
+          <w:rFonts w:ascii="Times New Roman" w:hAnsi="Times New Roman" w:cs="Times New Roman"/>
+          <w:color w:val="auto"/>
+          <w:lang w:val="nl-NL"/>
+        </w:rPr>
         <w:t>+31 6 23356429</w:t>
       </w:r>
     </w:p>
@@ -1116,6 +1158,13 @@
           <w:lang w:val="nl-NL"/>
         </w:rPr>
         <w:tab/>
+      </w:r>
+      <w:r>
+        <w:rPr>
+          <w:rFonts w:ascii="Times New Roman" w:hAnsi="Times New Roman" w:cs="Times New Roman"/>
+          <w:color w:val="auto"/>
+          <w:lang w:val="nl-NL"/>
+        </w:rPr>
         <w:t xml:space="preserve">Hogeschool Rotterdam </w:t>
       </w:r>
     </w:p>
@@ -1244,7 +1293,7 @@
         </w:rPr>
         <w:tab/>
       </w:r>
-      <w:hyperlink r:id="rId11" w:history="1">
+      <w:hyperlink w:history="1" r:id="rId11">
         <w:r>
           <w:rPr>
             <w:rStyle w:val="Hyperlink"/>
@@ -1319,7 +1368,7 @@
           <w:lang w:val="nl-NL"/>
         </w:rPr>
       </w:pPr>
-      <w:hyperlink r:id="rId12" w:history="1">
+      <w:hyperlink w:history="1" r:id="rId12">
         <w:r>
           <w:rPr>
             <w:rStyle w:val="Hyperlink"/>
@@ -1412,7 +1461,7 @@
           <w:lang w:val="nl-NL"/>
         </w:rPr>
       </w:pPr>
-      <w:hyperlink r:id="rId13" w:history="1">
+      <w:hyperlink w:history="1" r:id="rId13">
         <w:r>
           <w:rPr>
             <w:rStyle w:val="Hyperlink"/>
@@ -1468,6 +1517,13 @@
           <w:lang w:val="nl-NL"/>
         </w:rPr>
         <w:tab/>
+      </w:r>
+      <w:r>
+        <w:rPr>
+          <w:rFonts w:ascii="Times New Roman" w:hAnsi="Times New Roman" w:cs="Times New Roman"/>
+          <w:color w:val="auto"/>
+          <w:lang w:val="nl-NL"/>
+        </w:rPr>
         <w:t>Wijnhaven 107, 3011 WN Rotterdam</w:t>
       </w:r>
     </w:p>
@@ -1626,7 +1682,7 @@
         </w:rPr>
         <w:tab/>
       </w:r>
-      <w:hyperlink r:id="rId14" w:history="1">
+      <w:hyperlink w:history="1" r:id="rId14">
         <w:r>
           <w:rPr>
             <w:rStyle w:val="Hyperlink"/>
@@ -1728,7 +1784,7 @@
           <w:lang w:val="nl-NL"/>
         </w:rPr>
       </w:pPr>
-      <w:bookmarkStart w:id="2" w:name="_Toc527119627"/>
+      <w:bookmarkStart w:name="_Toc527119627" w:id="2"/>
       <w:r>
         <w:rPr>
           <w:rFonts w:ascii="Times New Roman" w:hAnsi="Times New Roman" w:cs="Times New Roman"/>
@@ -2174,7 +2230,7 @@
           <w:lang w:val="nl-NL"/>
         </w:rPr>
       </w:pPr>
-      <w:bookmarkStart w:id="3" w:name="_Toc527119628"/>
+      <w:bookmarkStart w:name="_Toc527119628" w:id="3"/>
       <w:r>
         <w:rPr>
           <w:rFonts w:ascii="Times New Roman" w:hAnsi="Times New Roman" w:cs="Times New Roman"/>
@@ -2390,7 +2446,7 @@
           <w:lang w:val="nl-NL"/>
         </w:rPr>
       </w:pPr>
-      <w:bookmarkStart w:id="4" w:name="_Toc527119629"/>
+      <w:bookmarkStart w:name="_Toc527119629" w:id="4"/>
       <w:r>
         <w:rPr>
           <w:rFonts w:ascii="Times New Roman" w:hAnsi="Times New Roman" w:cs="Times New Roman"/>
@@ -2974,7 +3030,7 @@
     <w:sdt>
       <w:sdtPr>
         <w:rPr>
-          <w:rFonts w:ascii="Times New Roman" w:eastAsiaTheme="minorEastAsia" w:hAnsi="Times New Roman" w:cs="Times New Roman"/>
+          <w:rFonts w:ascii="Times New Roman" w:hAnsi="Times New Roman" w:cs="Times New Roman" w:eastAsiaTheme="minorEastAsia"/>
           <w:color w:val="auto"/>
           <w:sz w:val="22"/>
           <w:szCs w:val="22"/>
@@ -3051,7 +3107,7 @@
             </w:rPr>
             <w:fldChar w:fldCharType="separate"/>
           </w:r>
-          <w:hyperlink w:anchor="_Toc527119625" w:history="1">
+          <w:hyperlink w:history="1" w:anchor="_Toc527119625">
             <w:r>
               <w:rPr>
                 <w:rStyle w:val="Hyperlink"/>
@@ -3139,7 +3195,7 @@
               <w:lang w:eastAsia="zh-CN"/>
             </w:rPr>
           </w:pPr>
-          <w:hyperlink w:anchor="_Toc527119626" w:history="1">
+          <w:hyperlink w:history="1" w:anchor="_Toc527119626">
             <w:r>
               <w:rPr>
                 <w:rStyle w:val="Hyperlink"/>
@@ -3224,7 +3280,7 @@
               <w:lang w:eastAsia="zh-CN"/>
             </w:rPr>
           </w:pPr>
-          <w:hyperlink w:anchor="_Toc527119627" w:history="1">
+          <w:hyperlink w:history="1" w:anchor="_Toc527119627">
             <w:r>
               <w:rPr>
                 <w:rStyle w:val="Hyperlink"/>
@@ -3309,7 +3365,7 @@
               <w:lang w:eastAsia="zh-CN"/>
             </w:rPr>
           </w:pPr>
-          <w:hyperlink w:anchor="_Toc527119628" w:history="1">
+          <w:hyperlink w:history="1" w:anchor="_Toc527119628">
             <w:r>
               <w:rPr>
                 <w:rStyle w:val="Hyperlink"/>
@@ -3394,7 +3450,7 @@
               <w:lang w:eastAsia="zh-CN"/>
             </w:rPr>
           </w:pPr>
-          <w:hyperlink w:anchor="_Toc527119629" w:history="1">
+          <w:hyperlink w:history="1" w:anchor="_Toc527119629">
             <w:r>
               <w:rPr>
                 <w:rStyle w:val="Hyperlink"/>
@@ -3479,7 +3535,7 @@
               <w:lang w:eastAsia="zh-CN"/>
             </w:rPr>
           </w:pPr>
-          <w:hyperlink w:anchor="_Toc527119630" w:history="1">
+          <w:hyperlink w:history="1" w:anchor="_Toc527119630">
             <w:r>
               <w:rPr>
                 <w:rStyle w:val="Hyperlink"/>
@@ -3564,7 +3620,7 @@
               <w:lang w:eastAsia="zh-CN"/>
             </w:rPr>
           </w:pPr>
-          <w:hyperlink w:anchor="_Toc527119631" w:history="1">
+          <w:hyperlink w:history="1" w:anchor="_Toc527119631">
             <w:r>
               <w:rPr>
                 <w:rStyle w:val="Hyperlink"/>
@@ -3649,7 +3705,7 @@
               <w:lang w:eastAsia="zh-CN"/>
             </w:rPr>
           </w:pPr>
-          <w:hyperlink w:anchor="_Toc527119632" w:history="1">
+          <w:hyperlink w:history="1" w:anchor="_Toc527119632">
             <w:r>
               <w:rPr>
                 <w:rStyle w:val="Hyperlink"/>
@@ -3734,7 +3790,7 @@
               <w:lang w:eastAsia="zh-CN"/>
             </w:rPr>
           </w:pPr>
-          <w:hyperlink w:anchor="_Toc527119633" w:history="1">
+          <w:hyperlink w:history="1" w:anchor="_Toc527119633">
             <w:r>
               <w:rPr>
                 <w:rStyle w:val="Hyperlink"/>
@@ -3822,7 +3878,7 @@
               <w:lang w:eastAsia="zh-CN"/>
             </w:rPr>
           </w:pPr>
-          <w:hyperlink w:anchor="_Toc527119634" w:history="1">
+          <w:hyperlink w:history="1" w:anchor="_Toc527119634">
             <w:r>
               <w:rPr>
                 <w:rStyle w:val="Hyperlink"/>
@@ -3910,7 +3966,7 @@
               <w:lang w:eastAsia="zh-CN"/>
             </w:rPr>
           </w:pPr>
-          <w:hyperlink w:anchor="_Toc527119635" w:history="1">
+          <w:hyperlink w:history="1" w:anchor="_Toc527119635">
             <w:r>
               <w:rPr>
                 <w:rStyle w:val="Hyperlink"/>
@@ -3998,7 +4054,7 @@
               <w:lang w:eastAsia="zh-CN"/>
             </w:rPr>
           </w:pPr>
-          <w:hyperlink w:anchor="_Toc527119636" w:history="1">
+          <w:hyperlink w:history="1" w:anchor="_Toc527119636">
             <w:r>
               <w:rPr>
                 <w:rStyle w:val="Hyperlink"/>
@@ -4083,7 +4139,7 @@
               <w:lang w:eastAsia="zh-CN"/>
             </w:rPr>
           </w:pPr>
-          <w:hyperlink w:anchor="_Toc527119637" w:history="1">
+          <w:hyperlink w:history="1" w:anchor="_Toc527119637">
             <w:r>
               <w:rPr>
                 <w:rStyle w:val="Hyperlink"/>
@@ -4171,7 +4227,7 @@
               <w:lang w:eastAsia="zh-CN"/>
             </w:rPr>
           </w:pPr>
-          <w:hyperlink w:anchor="_Toc527119638" w:history="1">
+          <w:hyperlink w:history="1" w:anchor="_Toc527119638">
             <w:r>
               <w:rPr>
                 <w:rStyle w:val="Hyperlink"/>
@@ -4259,7 +4315,7 @@
               <w:lang w:eastAsia="zh-CN"/>
             </w:rPr>
           </w:pPr>
-          <w:hyperlink w:anchor="_Toc527119639" w:history="1">
+          <w:hyperlink w:history="1" w:anchor="_Toc527119639">
             <w:r>
               <w:rPr>
                 <w:rStyle w:val="Hyperlink"/>
@@ -4347,7 +4403,7 @@
               <w:lang w:eastAsia="zh-CN"/>
             </w:rPr>
           </w:pPr>
-          <w:hyperlink w:anchor="_Toc527119640" w:history="1">
+          <w:hyperlink w:history="1" w:anchor="_Toc527119640">
             <w:r>
               <w:rPr>
                 <w:rStyle w:val="Hyperlink"/>
@@ -4432,7 +4488,7 @@
               <w:lang w:eastAsia="zh-CN"/>
             </w:rPr>
           </w:pPr>
-          <w:hyperlink w:anchor="_Toc527119641" w:history="1">
+          <w:hyperlink w:history="1" w:anchor="_Toc527119641">
             <w:r>
               <w:rPr>
                 <w:rStyle w:val="Hyperlink"/>
@@ -4520,7 +4576,7 @@
               <w:lang w:eastAsia="zh-CN"/>
             </w:rPr>
           </w:pPr>
-          <w:hyperlink w:anchor="_Toc527119642" w:history="1">
+          <w:hyperlink w:history="1" w:anchor="_Toc527119642">
             <w:r>
               <w:rPr>
                 <w:rStyle w:val="Hyperlink"/>
@@ -4608,7 +4664,7 @@
               <w:lang w:eastAsia="zh-CN"/>
             </w:rPr>
           </w:pPr>
-          <w:hyperlink w:anchor="_Toc527119643" w:history="1">
+          <w:hyperlink w:history="1" w:anchor="_Toc527119643">
             <w:r>
               <w:rPr>
                 <w:rStyle w:val="Hyperlink"/>
@@ -4696,7 +4752,7 @@
               <w:lang w:eastAsia="zh-CN"/>
             </w:rPr>
           </w:pPr>
-          <w:hyperlink w:anchor="_Toc527119644" w:history="1">
+          <w:hyperlink w:history="1" w:anchor="_Toc527119644">
             <w:r>
               <w:rPr>
                 <w:rStyle w:val="Hyperlink"/>
@@ -4784,7 +4840,7 @@
               <w:lang w:eastAsia="zh-CN"/>
             </w:rPr>
           </w:pPr>
-          <w:hyperlink w:anchor="_Toc527119645" w:history="1">
+          <w:hyperlink w:history="1" w:anchor="_Toc527119645">
             <w:r>
               <w:rPr>
                 <w:rStyle w:val="Hyperlink"/>
@@ -4872,7 +4928,7 @@
               <w:lang w:eastAsia="zh-CN"/>
             </w:rPr>
           </w:pPr>
-          <w:hyperlink w:anchor="_Toc527119646" w:history="1">
+          <w:hyperlink w:history="1" w:anchor="_Toc527119646">
             <w:r>
               <w:rPr>
                 <w:rStyle w:val="Hyperlink"/>
@@ -4960,7 +5016,7 @@
               <w:lang w:eastAsia="zh-CN"/>
             </w:rPr>
           </w:pPr>
-          <w:hyperlink w:anchor="_Toc527119647" w:history="1">
+          <w:hyperlink w:history="1" w:anchor="_Toc527119647">
             <w:r>
               <w:rPr>
                 <w:rStyle w:val="Hyperlink"/>
@@ -5048,7 +5104,7 @@
               <w:lang w:eastAsia="zh-CN"/>
             </w:rPr>
           </w:pPr>
-          <w:hyperlink w:anchor="_Toc527119648" w:history="1">
+          <w:hyperlink w:history="1" w:anchor="_Toc527119648">
             <w:r>
               <w:rPr>
                 <w:rStyle w:val="Hyperlink"/>
@@ -5136,7 +5192,7 @@
               <w:lang w:eastAsia="zh-CN"/>
             </w:rPr>
           </w:pPr>
-          <w:hyperlink w:anchor="_Toc527119649" w:history="1">
+          <w:hyperlink w:history="1" w:anchor="_Toc527119649">
             <w:r>
               <w:rPr>
                 <w:rStyle w:val="Hyperlink"/>
@@ -5224,7 +5280,7 @@
               <w:lang w:eastAsia="zh-CN"/>
             </w:rPr>
           </w:pPr>
-          <w:hyperlink w:anchor="_Toc527119650" w:history="1">
+          <w:hyperlink w:history="1" w:anchor="_Toc527119650">
             <w:r>
               <w:rPr>
                 <w:rStyle w:val="Hyperlink"/>
@@ -5309,7 +5365,7 @@
               <w:lang w:eastAsia="zh-CN"/>
             </w:rPr>
           </w:pPr>
-          <w:hyperlink w:anchor="_Toc527119651" w:history="1">
+          <w:hyperlink w:history="1" w:anchor="_Toc527119651">
             <w:r>
               <w:rPr>
                 <w:rStyle w:val="Hyperlink"/>
@@ -5394,7 +5450,7 @@
               <w:lang w:eastAsia="zh-CN"/>
             </w:rPr>
           </w:pPr>
-          <w:hyperlink w:anchor="_Toc527119652" w:history="1">
+          <w:hyperlink w:history="1" w:anchor="_Toc527119652">
             <w:r>
               <w:rPr>
                 <w:rStyle w:val="Hyperlink"/>
@@ -5479,7 +5535,7 @@
               <w:lang w:eastAsia="zh-CN"/>
             </w:rPr>
           </w:pPr>
-          <w:hyperlink w:anchor="_Toc527119653" w:history="1">
+          <w:hyperlink w:history="1" w:anchor="_Toc527119653">
             <w:r>
               <w:rPr>
                 <w:rStyle w:val="Hyperlink"/>
@@ -5567,7 +5623,7 @@
               <w:lang w:eastAsia="zh-CN"/>
             </w:rPr>
           </w:pPr>
-          <w:hyperlink w:anchor="_Toc527119654" w:history="1">
+          <w:hyperlink w:history="1" w:anchor="_Toc527119654">
             <w:r>
               <w:rPr>
                 <w:rStyle w:val="Hyperlink"/>
@@ -5652,7 +5708,7 @@
               <w:lang w:eastAsia="zh-CN"/>
             </w:rPr>
           </w:pPr>
-          <w:hyperlink w:anchor="_Toc527119655" w:history="1">
+          <w:hyperlink w:history="1" w:anchor="_Toc527119655">
             <w:r>
               <w:rPr>
                 <w:rStyle w:val="Hyperlink"/>
@@ -5737,7 +5793,7 @@
               <w:lang w:eastAsia="zh-CN"/>
             </w:rPr>
           </w:pPr>
-          <w:hyperlink w:anchor="_Toc527119656" w:history="1">
+          <w:hyperlink w:history="1" w:anchor="_Toc527119656">
             <w:r>
               <w:rPr>
                 <w:rStyle w:val="Hyperlink"/>
@@ -5822,7 +5878,7 @@
               <w:lang w:eastAsia="zh-CN"/>
             </w:rPr>
           </w:pPr>
-          <w:hyperlink w:anchor="_Toc527119657" w:history="1">
+          <w:hyperlink w:history="1" w:anchor="_Toc527119657">
             <w:r>
               <w:rPr>
                 <w:rStyle w:val="Hyperlink"/>
@@ -5907,7 +5963,7 @@
               <w:lang w:eastAsia="zh-CN"/>
             </w:rPr>
           </w:pPr>
-          <w:hyperlink w:anchor="_Toc527119658" w:history="1">
+          <w:hyperlink w:history="1" w:anchor="_Toc527119658">
             <w:r>
               <w:rPr>
                 <w:rStyle w:val="Hyperlink"/>
@@ -5992,7 +6048,7 @@
               <w:lang w:eastAsia="zh-CN"/>
             </w:rPr>
           </w:pPr>
-          <w:hyperlink w:anchor="_Toc527119659" w:history="1">
+          <w:hyperlink w:history="1" w:anchor="_Toc527119659">
             <w:r>
               <w:rPr>
                 <w:rStyle w:val="Hyperlink"/>
@@ -6077,7 +6133,7 @@
               <w:lang w:eastAsia="zh-CN"/>
             </w:rPr>
           </w:pPr>
-          <w:hyperlink w:anchor="_Toc527119660" w:history="1">
+          <w:hyperlink w:history="1" w:anchor="_Toc527119660">
             <w:r>
               <w:rPr>
                 <w:rStyle w:val="Hyperlink"/>
@@ -6162,7 +6218,7 @@
               <w:lang w:eastAsia="zh-CN"/>
             </w:rPr>
           </w:pPr>
-          <w:hyperlink w:anchor="_Toc527119661" w:history="1">
+          <w:hyperlink w:history="1" w:anchor="_Toc527119661">
             <w:r>
               <w:rPr>
                 <w:rStyle w:val="Hyperlink"/>
@@ -6247,7 +6303,7 @@
               <w:lang w:eastAsia="zh-CN"/>
             </w:rPr>
           </w:pPr>
-          <w:hyperlink w:anchor="_Toc527119662" w:history="1">
+          <w:hyperlink w:history="1" w:anchor="_Toc527119662">
             <w:r>
               <w:rPr>
                 <w:rStyle w:val="Hyperlink"/>
@@ -6332,7 +6388,7 @@
               <w:lang w:eastAsia="zh-CN"/>
             </w:rPr>
           </w:pPr>
-          <w:hyperlink w:anchor="_Toc527119663" w:history="1">
+          <w:hyperlink w:history="1" w:anchor="_Toc527119663">
             <w:r>
               <w:rPr>
                 <w:rStyle w:val="Hyperlink"/>
@@ -6417,7 +6473,7 @@
               <w:lang w:eastAsia="zh-CN"/>
             </w:rPr>
           </w:pPr>
-          <w:hyperlink w:anchor="_Toc527119664" w:history="1">
+          <w:hyperlink w:history="1" w:anchor="_Toc527119664">
             <w:r>
               <w:rPr>
                 <w:rStyle w:val="Hyperlink"/>
@@ -6502,7 +6558,7 @@
               <w:lang w:eastAsia="zh-CN"/>
             </w:rPr>
           </w:pPr>
-          <w:hyperlink w:anchor="_Toc527119665" w:history="1">
+          <w:hyperlink w:history="1" w:anchor="_Toc527119665">
             <w:r>
               <w:rPr>
                 <w:rStyle w:val="Hyperlink"/>
@@ -6587,7 +6643,7 @@
               <w:lang w:eastAsia="zh-CN"/>
             </w:rPr>
           </w:pPr>
-          <w:hyperlink w:anchor="_Toc527119666" w:history="1">
+          <w:hyperlink w:history="1" w:anchor="_Toc527119666">
             <w:r>
               <w:rPr>
                 <w:rStyle w:val="Hyperlink"/>
@@ -6714,7 +6770,7 @@
           <w:lang w:val="nl-NL"/>
         </w:rPr>
       </w:pPr>
-      <w:bookmarkStart w:id="5" w:name="_Toc527119630"/>
+      <w:bookmarkStart w:name="_Toc527119630" w:id="5"/>
       <w:r>
         <w:rPr>
           <w:rFonts w:ascii="Times New Roman" w:hAnsi="Times New Roman" w:cs="Times New Roman"/>
@@ -6782,7 +6838,7 @@
           <w:lang w:val="nl-NL"/>
         </w:rPr>
       </w:pPr>
-      <w:bookmarkStart w:id="6" w:name="_Toc527119631"/>
+      <w:bookmarkStart w:name="_Toc527119631" w:id="6"/>
       <w:r>
         <w:rPr>
           <w:rFonts w:ascii="Times New Roman" w:hAnsi="Times New Roman" w:cs="Times New Roman"/>
@@ -6834,7 +6890,7 @@
           <w:lang w:val="nl-NL"/>
         </w:rPr>
       </w:pPr>
-      <w:bookmarkStart w:id="7" w:name="_Toc527119632"/>
+      <w:bookmarkStart w:name="_Toc527119632" w:id="7"/>
       <w:r>
         <w:rPr>
           <w:rFonts w:ascii="Times New Roman" w:hAnsi="Times New Roman" w:cs="Times New Roman"/>
@@ -6886,7 +6942,7 @@
           <w:lang w:val="nl-NL"/>
         </w:rPr>
       </w:pPr>
-      <w:bookmarkStart w:id="8" w:name="_Toc527119633"/>
+      <w:bookmarkStart w:name="_Toc527119633" w:id="8"/>
       <w:r>
         <w:rPr>
           <w:rFonts w:ascii="Times New Roman" w:hAnsi="Times New Roman" w:cs="Times New Roman"/>
@@ -6913,7 +6969,7 @@
           <w:lang w:val="nl-NL"/>
         </w:rPr>
       </w:pPr>
-      <w:bookmarkStart w:id="9" w:name="_Toc527119634"/>
+      <w:bookmarkStart w:name="_Toc527119634" w:id="9"/>
       <w:r>
         <w:rPr>
           <w:rFonts w:ascii="Times New Roman" w:hAnsi="Times New Roman" w:cs="Times New Roman"/>
@@ -7021,7 +7077,7 @@
           <w:lang w:val="nl-NL"/>
         </w:rPr>
       </w:pPr>
-      <w:bookmarkStart w:id="10" w:name="_Toc527119635"/>
+      <w:bookmarkStart w:name="_Toc527119635" w:id="10"/>
       <w:r>
         <w:rPr>
           <w:rFonts w:ascii="Times New Roman" w:hAnsi="Times New Roman" w:cs="Times New Roman"/>
@@ -7165,7 +7221,7 @@
           <w:lang w:val="nl-NL"/>
         </w:rPr>
       </w:pPr>
-      <w:bookmarkStart w:id="11" w:name="_Toc527119636"/>
+      <w:bookmarkStart w:name="_Toc527119636" w:id="11"/>
       <w:r>
         <w:rPr>
           <w:rFonts w:ascii="Times New Roman" w:hAnsi="Times New Roman" w:cs="Times New Roman"/>
@@ -7236,7 +7292,7 @@
           <w:lang w:val="nl-NL"/>
         </w:rPr>
       </w:pPr>
-      <w:bookmarkStart w:id="12" w:name="_Toc527119637"/>
+      <w:bookmarkStart w:name="_Toc527119637" w:id="12"/>
       <w:r>
         <w:rPr>
           <w:rFonts w:ascii="Times New Roman" w:hAnsi="Times New Roman" w:cs="Times New Roman"/>
@@ -7255,7 +7311,7 @@
           <w:lang w:val="nl-NL"/>
         </w:rPr>
       </w:pPr>
-      <w:bookmarkStart w:id="13" w:name="_GoBack"/>
+      <w:bookmarkStart w:name="_GoBack" w:id="13"/>
       <w:bookmarkEnd w:id="13"/>
     </w:p>
     <w:p>
@@ -7271,7 +7327,7 @@
           <w:lang w:val="nl-NL"/>
         </w:rPr>
       </w:pPr>
-      <w:bookmarkStart w:id="14" w:name="_Toc527119638"/>
+      <w:bookmarkStart w:name="_Toc527119638" w:id="14"/>
       <w:r>
         <w:rPr>
           <w:rFonts w:ascii="Times New Roman" w:hAnsi="Times New Roman" w:cs="Times New Roman"/>
@@ -7351,7 +7407,7 @@
           <w:lang w:val="nl-NL"/>
         </w:rPr>
       </w:pPr>
-      <w:bookmarkStart w:id="15" w:name="_Toc527119639"/>
+      <w:bookmarkStart w:name="_Toc527119639" w:id="15"/>
       <w:r>
         <w:rPr>
           <w:rFonts w:ascii="Times New Roman" w:hAnsi="Times New Roman" w:cs="Times New Roman"/>
@@ -7405,8 +7461,8 @@
             <w:tcBorders>
               <w:top w:val="nil"/>
               <w:left w:val="nil"/>
-              <w:bottom w:val="single" w:sz="16" w:space="0" w:color="BFBFBF"/>
-              <w:right w:val="single" w:sz="4" w:space="0" w:color="auto"/>
+              <w:bottom w:val="single" w:color="BFBFBF" w:sz="16" w:space="0"/>
+              <w:right w:val="single" w:color="auto" w:sz="4" w:space="0"/>
             </w:tcBorders>
           </w:tcPr>
           <w:p>
@@ -7441,9 +7497,9 @@
             <w:vMerge w:val="restart"/>
             <w:tcBorders>
               <w:top w:val="nil"/>
-              <w:left w:val="single" w:sz="4" w:space="0" w:color="auto"/>
-              <w:bottom w:val="single" w:sz="16" w:space="0" w:color="BFBFBF"/>
-              <w:right w:val="single" w:sz="4" w:space="0" w:color="auto"/>
+              <w:left w:val="single" w:color="auto" w:sz="4" w:space="0"/>
+              <w:bottom w:val="single" w:color="BFBFBF" w:sz="16" w:space="0"/>
+              <w:right w:val="single" w:color="auto" w:sz="4" w:space="0"/>
             </w:tcBorders>
           </w:tcPr>
           <w:p>
@@ -7478,9 +7534,9 @@
             <w:vMerge w:val="restart"/>
             <w:tcBorders>
               <w:top w:val="nil"/>
-              <w:left w:val="single" w:sz="4" w:space="0" w:color="auto"/>
-              <w:bottom w:val="single" w:sz="16" w:space="0" w:color="BFBFBF"/>
-              <w:right w:val="single" w:sz="4" w:space="0" w:color="auto"/>
+              <w:left w:val="single" w:color="auto" w:sz="4" w:space="0"/>
+              <w:bottom w:val="single" w:color="BFBFBF" w:sz="16" w:space="0"/>
+              <w:right w:val="single" w:color="auto" w:sz="4" w:space="0"/>
             </w:tcBorders>
           </w:tcPr>
           <w:p>
@@ -7515,8 +7571,8 @@
             <w:vMerge w:val="restart"/>
             <w:tcBorders>
               <w:top w:val="nil"/>
-              <w:left w:val="single" w:sz="4" w:space="0" w:color="auto"/>
-              <w:bottom w:val="single" w:sz="16" w:space="0" w:color="BFBFBF"/>
+              <w:left w:val="single" w:color="auto" w:sz="4" w:space="0"/>
+              <w:bottom w:val="single" w:color="BFBFBF" w:sz="16" w:space="0"/>
               <w:right w:val="nil"/>
             </w:tcBorders>
           </w:tcPr>
@@ -7558,8 +7614,8 @@
             <w:tcBorders>
               <w:top w:val="nil"/>
               <w:left w:val="nil"/>
-              <w:bottom w:val="single" w:sz="16" w:space="0" w:color="BFBFBF"/>
-              <w:right w:val="single" w:sz="4" w:space="0" w:color="auto"/>
+              <w:bottom w:val="single" w:color="BFBFBF" w:sz="16" w:space="0"/>
+              <w:right w:val="single" w:color="auto" w:sz="4" w:space="0"/>
             </w:tcBorders>
           </w:tcPr>
           <w:p>
@@ -7584,9 +7640,9 @@
             <w:vMerge/>
             <w:tcBorders>
               <w:top w:val="nil"/>
-              <w:left w:val="single" w:sz="4" w:space="0" w:color="auto"/>
-              <w:bottom w:val="single" w:sz="16" w:space="0" w:color="BFBFBF"/>
-              <w:right w:val="single" w:sz="4" w:space="0" w:color="auto"/>
+              <w:left w:val="single" w:color="auto" w:sz="4" w:space="0"/>
+              <w:bottom w:val="single" w:color="BFBFBF" w:sz="16" w:space="0"/>
+              <w:right w:val="single" w:color="auto" w:sz="4" w:space="0"/>
             </w:tcBorders>
           </w:tcPr>
           <w:p>
@@ -7611,9 +7667,9 @@
             <w:vMerge/>
             <w:tcBorders>
               <w:top w:val="nil"/>
-              <w:left w:val="single" w:sz="4" w:space="0" w:color="auto"/>
-              <w:bottom w:val="single" w:sz="16" w:space="0" w:color="BFBFBF"/>
-              <w:right w:val="single" w:sz="4" w:space="0" w:color="auto"/>
+              <w:left w:val="single" w:color="auto" w:sz="4" w:space="0"/>
+              <w:bottom w:val="single" w:color="BFBFBF" w:sz="16" w:space="0"/>
+              <w:right w:val="single" w:color="auto" w:sz="4" w:space="0"/>
             </w:tcBorders>
           </w:tcPr>
           <w:p>
@@ -7638,8 +7694,8 @@
             <w:vMerge/>
             <w:tcBorders>
               <w:top w:val="nil"/>
-              <w:left w:val="single" w:sz="4" w:space="0" w:color="auto"/>
-              <w:bottom w:val="single" w:sz="16" w:space="0" w:color="BFBFBF"/>
+              <w:left w:val="single" w:color="auto" w:sz="4" w:space="0"/>
+              <w:bottom w:val="single" w:color="BFBFBF" w:sz="16" w:space="0"/>
               <w:right w:val="nil"/>
             </w:tcBorders>
           </w:tcPr>
@@ -7671,7 +7727,7 @@
               <w:top w:val="nil"/>
               <w:left w:val="nil"/>
               <w:bottom w:val="nil"/>
-              <w:right w:val="single" w:sz="4" w:space="0" w:color="auto"/>
+              <w:right w:val="single" w:color="auto" w:sz="4" w:space="0"/>
             </w:tcBorders>
           </w:tcPr>
           <w:p>
@@ -7703,9 +7759,9 @@
             <w:tcW w:w="4930" w:type="dxa"/>
             <w:tcBorders>
               <w:top w:val="nil"/>
-              <w:left w:val="single" w:sz="4" w:space="0" w:color="auto"/>
+              <w:left w:val="single" w:color="auto" w:sz="4" w:space="0"/>
               <w:bottom w:val="nil"/>
-              <w:right w:val="single" w:sz="4" w:space="0" w:color="auto"/>
+              <w:right w:val="single" w:color="auto" w:sz="4" w:space="0"/>
             </w:tcBorders>
           </w:tcPr>
           <w:p>
@@ -7737,9 +7793,9 @@
             <w:tcW w:w="1310" w:type="dxa"/>
             <w:tcBorders>
               <w:top w:val="nil"/>
-              <w:left w:val="single" w:sz="4" w:space="0" w:color="auto"/>
+              <w:left w:val="single" w:color="auto" w:sz="4" w:space="0"/>
               <w:bottom w:val="nil"/>
-              <w:right w:val="single" w:sz="4" w:space="0" w:color="auto"/>
+              <w:right w:val="single" w:color="auto" w:sz="4" w:space="0"/>
             </w:tcBorders>
           </w:tcPr>
           <w:p>
@@ -7771,7 +7827,7 @@
             <w:tcW w:w="1310" w:type="dxa"/>
             <w:tcBorders>
               <w:top w:val="nil"/>
-              <w:left w:val="single" w:sz="4" w:space="0" w:color="auto"/>
+              <w:left w:val="single" w:color="auto" w:sz="4" w:space="0"/>
               <w:bottom w:val="nil"/>
               <w:right w:val="nil"/>
             </w:tcBorders>
@@ -7812,7 +7868,7 @@
               <w:top w:val="nil"/>
               <w:left w:val="nil"/>
               <w:bottom w:val="nil"/>
-              <w:right w:val="single" w:sz="4" w:space="0" w:color="auto"/>
+              <w:right w:val="single" w:color="auto" w:sz="4" w:space="0"/>
             </w:tcBorders>
           </w:tcPr>
           <w:p>
@@ -7844,9 +7900,9 @@
             <w:tcW w:w="4930" w:type="dxa"/>
             <w:tcBorders>
               <w:top w:val="nil"/>
-              <w:left w:val="single" w:sz="4" w:space="0" w:color="auto"/>
+              <w:left w:val="single" w:color="auto" w:sz="4" w:space="0"/>
               <w:bottom w:val="nil"/>
-              <w:right w:val="single" w:sz="4" w:space="0" w:color="auto"/>
+              <w:right w:val="single" w:color="auto" w:sz="4" w:space="0"/>
             </w:tcBorders>
           </w:tcPr>
           <w:p>
@@ -7878,9 +7934,9 @@
             <w:tcW w:w="1310" w:type="dxa"/>
             <w:tcBorders>
               <w:top w:val="nil"/>
-              <w:left w:val="single" w:sz="4" w:space="0" w:color="auto"/>
+              <w:left w:val="single" w:color="auto" w:sz="4" w:space="0"/>
               <w:bottom w:val="nil"/>
-              <w:right w:val="single" w:sz="4" w:space="0" w:color="auto"/>
+              <w:right w:val="single" w:color="auto" w:sz="4" w:space="0"/>
             </w:tcBorders>
           </w:tcPr>
           <w:p>
@@ -7912,7 +7968,7 @@
             <w:tcW w:w="1310" w:type="dxa"/>
             <w:tcBorders>
               <w:top w:val="nil"/>
-              <w:left w:val="single" w:sz="4" w:space="0" w:color="auto"/>
+              <w:left w:val="single" w:color="auto" w:sz="4" w:space="0"/>
               <w:bottom w:val="nil"/>
               <w:right w:val="nil"/>
             </w:tcBorders>
@@ -7953,7 +8009,7 @@
               <w:top w:val="nil"/>
               <w:left w:val="nil"/>
               <w:bottom w:val="nil"/>
-              <w:right w:val="single" w:sz="4" w:space="0" w:color="auto"/>
+              <w:right w:val="single" w:color="auto" w:sz="4" w:space="0"/>
             </w:tcBorders>
           </w:tcPr>
           <w:p>
@@ -7985,9 +8041,9 @@
             <w:tcW w:w="4930" w:type="dxa"/>
             <w:tcBorders>
               <w:top w:val="nil"/>
-              <w:left w:val="single" w:sz="4" w:space="0" w:color="auto"/>
+              <w:left w:val="single" w:color="auto" w:sz="4" w:space="0"/>
               <w:bottom w:val="nil"/>
-              <w:right w:val="single" w:sz="4" w:space="0" w:color="auto"/>
+              <w:right w:val="single" w:color="auto" w:sz="4" w:space="0"/>
             </w:tcBorders>
           </w:tcPr>
           <w:p>
@@ -8019,9 +8075,9 @@
             <w:tcW w:w="1310" w:type="dxa"/>
             <w:tcBorders>
               <w:top w:val="nil"/>
-              <w:left w:val="single" w:sz="4" w:space="0" w:color="auto"/>
+              <w:left w:val="single" w:color="auto" w:sz="4" w:space="0"/>
               <w:bottom w:val="nil"/>
-              <w:right w:val="single" w:sz="4" w:space="0" w:color="auto"/>
+              <w:right w:val="single" w:color="auto" w:sz="4" w:space="0"/>
             </w:tcBorders>
           </w:tcPr>
           <w:p>
@@ -8053,7 +8109,7 @@
             <w:tcW w:w="1310" w:type="dxa"/>
             <w:tcBorders>
               <w:top w:val="nil"/>
-              <w:left w:val="single" w:sz="4" w:space="0" w:color="auto"/>
+              <w:left w:val="single" w:color="auto" w:sz="4" w:space="0"/>
               <w:bottom w:val="nil"/>
               <w:right w:val="nil"/>
             </w:tcBorders>
@@ -8094,7 +8150,7 @@
               <w:top w:val="nil"/>
               <w:left w:val="nil"/>
               <w:bottom w:val="nil"/>
-              <w:right w:val="single" w:sz="4" w:space="0" w:color="auto"/>
+              <w:right w:val="single" w:color="auto" w:sz="4" w:space="0"/>
             </w:tcBorders>
           </w:tcPr>
           <w:p>
@@ -8126,9 +8182,9 @@
             <w:tcW w:w="4930" w:type="dxa"/>
             <w:tcBorders>
               <w:top w:val="nil"/>
-              <w:left w:val="single" w:sz="4" w:space="0" w:color="auto"/>
+              <w:left w:val="single" w:color="auto" w:sz="4" w:space="0"/>
               <w:bottom w:val="nil"/>
-              <w:right w:val="single" w:sz="4" w:space="0" w:color="auto"/>
+              <w:right w:val="single" w:color="auto" w:sz="4" w:space="0"/>
             </w:tcBorders>
           </w:tcPr>
           <w:p>
@@ -8160,9 +8216,9 @@
             <w:tcW w:w="1310" w:type="dxa"/>
             <w:tcBorders>
               <w:top w:val="nil"/>
-              <w:left w:val="single" w:sz="4" w:space="0" w:color="auto"/>
+              <w:left w:val="single" w:color="auto" w:sz="4" w:space="0"/>
               <w:bottom w:val="nil"/>
-              <w:right w:val="single" w:sz="4" w:space="0" w:color="auto"/>
+              <w:right w:val="single" w:color="auto" w:sz="4" w:space="0"/>
             </w:tcBorders>
           </w:tcPr>
           <w:p>
@@ -8194,7 +8250,7 @@
             <w:tcW w:w="1310" w:type="dxa"/>
             <w:tcBorders>
               <w:top w:val="nil"/>
-              <w:left w:val="single" w:sz="4" w:space="0" w:color="auto"/>
+              <w:left w:val="single" w:color="auto" w:sz="4" w:space="0"/>
               <w:bottom w:val="nil"/>
               <w:right w:val="nil"/>
             </w:tcBorders>
@@ -8235,7 +8291,7 @@
               <w:top w:val="nil"/>
               <w:left w:val="nil"/>
               <w:bottom w:val="nil"/>
-              <w:right w:val="single" w:sz="4" w:space="0" w:color="auto"/>
+              <w:right w:val="single" w:color="auto" w:sz="4" w:space="0"/>
             </w:tcBorders>
           </w:tcPr>
           <w:p>
@@ -8267,9 +8323,9 @@
             <w:tcW w:w="4930" w:type="dxa"/>
             <w:tcBorders>
               <w:top w:val="nil"/>
-              <w:left w:val="single" w:sz="4" w:space="0" w:color="auto"/>
+              <w:left w:val="single" w:color="auto" w:sz="4" w:space="0"/>
               <w:bottom w:val="nil"/>
-              <w:right w:val="single" w:sz="4" w:space="0" w:color="auto"/>
+              <w:right w:val="single" w:color="auto" w:sz="4" w:space="0"/>
             </w:tcBorders>
           </w:tcPr>
           <w:p>
@@ -8301,9 +8357,9 @@
             <w:tcW w:w="1310" w:type="dxa"/>
             <w:tcBorders>
               <w:top w:val="nil"/>
-              <w:left w:val="single" w:sz="4" w:space="0" w:color="auto"/>
+              <w:left w:val="single" w:color="auto" w:sz="4" w:space="0"/>
               <w:bottom w:val="nil"/>
-              <w:right w:val="single" w:sz="4" w:space="0" w:color="auto"/>
+              <w:right w:val="single" w:color="auto" w:sz="4" w:space="0"/>
             </w:tcBorders>
           </w:tcPr>
           <w:p>
@@ -8335,7 +8391,7 @@
             <w:tcW w:w="1310" w:type="dxa"/>
             <w:tcBorders>
               <w:top w:val="nil"/>
-              <w:left w:val="single" w:sz="4" w:space="0" w:color="auto"/>
+              <w:left w:val="single" w:color="auto" w:sz="4" w:space="0"/>
               <w:bottom w:val="nil"/>
               <w:right w:val="nil"/>
             </w:tcBorders>
@@ -8376,7 +8432,7 @@
               <w:top w:val="nil"/>
               <w:left w:val="nil"/>
               <w:bottom w:val="nil"/>
-              <w:right w:val="single" w:sz="4" w:space="0" w:color="auto"/>
+              <w:right w:val="single" w:color="auto" w:sz="4" w:space="0"/>
             </w:tcBorders>
           </w:tcPr>
           <w:p>
@@ -8408,9 +8464,9 @@
             <w:tcW w:w="4930" w:type="dxa"/>
             <w:tcBorders>
               <w:top w:val="nil"/>
-              <w:left w:val="single" w:sz="4" w:space="0" w:color="auto"/>
+              <w:left w:val="single" w:color="auto" w:sz="4" w:space="0"/>
               <w:bottom w:val="nil"/>
-              <w:right w:val="single" w:sz="4" w:space="0" w:color="auto"/>
+              <w:right w:val="single" w:color="auto" w:sz="4" w:space="0"/>
             </w:tcBorders>
           </w:tcPr>
           <w:p>
@@ -8442,9 +8498,9 @@
             <w:tcW w:w="1310" w:type="dxa"/>
             <w:tcBorders>
               <w:top w:val="nil"/>
-              <w:left w:val="single" w:sz="4" w:space="0" w:color="auto"/>
+              <w:left w:val="single" w:color="auto" w:sz="4" w:space="0"/>
               <w:bottom w:val="nil"/>
-              <w:right w:val="single" w:sz="4" w:space="0" w:color="auto"/>
+              <w:right w:val="single" w:color="auto" w:sz="4" w:space="0"/>
             </w:tcBorders>
           </w:tcPr>
           <w:p>
@@ -8476,7 +8532,7 @@
             <w:tcW w:w="1310" w:type="dxa"/>
             <w:tcBorders>
               <w:top w:val="nil"/>
-              <w:left w:val="single" w:sz="4" w:space="0" w:color="auto"/>
+              <w:left w:val="single" w:color="auto" w:sz="4" w:space="0"/>
               <w:bottom w:val="nil"/>
               <w:right w:val="nil"/>
             </w:tcBorders>
@@ -8517,7 +8573,7 @@
               <w:top w:val="nil"/>
               <w:left w:val="nil"/>
               <w:bottom w:val="nil"/>
-              <w:right w:val="single" w:sz="4" w:space="0" w:color="auto"/>
+              <w:right w:val="single" w:color="auto" w:sz="4" w:space="0"/>
             </w:tcBorders>
           </w:tcPr>
           <w:p>
@@ -8549,9 +8605,9 @@
             <w:tcW w:w="4930" w:type="dxa"/>
             <w:tcBorders>
               <w:top w:val="nil"/>
-              <w:left w:val="single" w:sz="4" w:space="0" w:color="auto"/>
+              <w:left w:val="single" w:color="auto" w:sz="4" w:space="0"/>
               <w:bottom w:val="nil"/>
-              <w:right w:val="single" w:sz="4" w:space="0" w:color="auto"/>
+              <w:right w:val="single" w:color="auto" w:sz="4" w:space="0"/>
             </w:tcBorders>
           </w:tcPr>
           <w:p>
@@ -8583,9 +8639,9 @@
             <w:tcW w:w="1310" w:type="dxa"/>
             <w:tcBorders>
               <w:top w:val="nil"/>
-              <w:left w:val="single" w:sz="4" w:space="0" w:color="auto"/>
+              <w:left w:val="single" w:color="auto" w:sz="4" w:space="0"/>
               <w:bottom w:val="nil"/>
-              <w:right w:val="single" w:sz="4" w:space="0" w:color="auto"/>
+              <w:right w:val="single" w:color="auto" w:sz="4" w:space="0"/>
             </w:tcBorders>
           </w:tcPr>
           <w:p>
@@ -8617,7 +8673,7 @@
             <w:tcW w:w="1310" w:type="dxa"/>
             <w:tcBorders>
               <w:top w:val="nil"/>
-              <w:left w:val="single" w:sz="4" w:space="0" w:color="auto"/>
+              <w:left w:val="single" w:color="auto" w:sz="4" w:space="0"/>
               <w:bottom w:val="nil"/>
               <w:right w:val="nil"/>
             </w:tcBorders>
@@ -8658,7 +8714,7 @@
               <w:top w:val="nil"/>
               <w:left w:val="nil"/>
               <w:bottom w:val="nil"/>
-              <w:right w:val="single" w:sz="4" w:space="0" w:color="auto"/>
+              <w:right w:val="single" w:color="auto" w:sz="4" w:space="0"/>
             </w:tcBorders>
           </w:tcPr>
           <w:p>
@@ -8690,9 +8746,9 @@
             <w:tcW w:w="4930" w:type="dxa"/>
             <w:tcBorders>
               <w:top w:val="nil"/>
-              <w:left w:val="single" w:sz="4" w:space="0" w:color="auto"/>
+              <w:left w:val="single" w:color="auto" w:sz="4" w:space="0"/>
               <w:bottom w:val="nil"/>
-              <w:right w:val="single" w:sz="4" w:space="0" w:color="auto"/>
+              <w:right w:val="single" w:color="auto" w:sz="4" w:space="0"/>
             </w:tcBorders>
           </w:tcPr>
           <w:p>
@@ -8724,9 +8780,9 @@
             <w:tcW w:w="1310" w:type="dxa"/>
             <w:tcBorders>
               <w:top w:val="nil"/>
-              <w:left w:val="single" w:sz="4" w:space="0" w:color="auto"/>
+              <w:left w:val="single" w:color="auto" w:sz="4" w:space="0"/>
               <w:bottom w:val="nil"/>
-              <w:right w:val="single" w:sz="4" w:space="0" w:color="auto"/>
+              <w:right w:val="single" w:color="auto" w:sz="4" w:space="0"/>
             </w:tcBorders>
           </w:tcPr>
           <w:p>
@@ -8758,7 +8814,7 @@
             <w:tcW w:w="1310" w:type="dxa"/>
             <w:tcBorders>
               <w:top w:val="nil"/>
-              <w:left w:val="single" w:sz="4" w:space="0" w:color="auto"/>
+              <w:left w:val="single" w:color="auto" w:sz="4" w:space="0"/>
               <w:bottom w:val="nil"/>
               <w:right w:val="nil"/>
             </w:tcBorders>
@@ -8799,7 +8855,7 @@
               <w:top w:val="nil"/>
               <w:left w:val="nil"/>
               <w:bottom w:val="nil"/>
-              <w:right w:val="single" w:sz="4" w:space="0" w:color="auto"/>
+              <w:right w:val="single" w:color="auto" w:sz="4" w:space="0"/>
             </w:tcBorders>
           </w:tcPr>
           <w:p>
@@ -8831,9 +8887,9 @@
             <w:tcW w:w="4930" w:type="dxa"/>
             <w:tcBorders>
               <w:top w:val="nil"/>
-              <w:left w:val="single" w:sz="4" w:space="0" w:color="auto"/>
+              <w:left w:val="single" w:color="auto" w:sz="4" w:space="0"/>
               <w:bottom w:val="nil"/>
-              <w:right w:val="single" w:sz="4" w:space="0" w:color="auto"/>
+              <w:right w:val="single" w:color="auto" w:sz="4" w:space="0"/>
             </w:tcBorders>
           </w:tcPr>
           <w:p>
@@ -8865,9 +8921,9 @@
             <w:tcW w:w="1310" w:type="dxa"/>
             <w:tcBorders>
               <w:top w:val="nil"/>
-              <w:left w:val="single" w:sz="4" w:space="0" w:color="auto"/>
+              <w:left w:val="single" w:color="auto" w:sz="4" w:space="0"/>
               <w:bottom w:val="nil"/>
-              <w:right w:val="single" w:sz="4" w:space="0" w:color="auto"/>
+              <w:right w:val="single" w:color="auto" w:sz="4" w:space="0"/>
             </w:tcBorders>
           </w:tcPr>
           <w:p>
@@ -8899,7 +8955,7 @@
             <w:tcW w:w="1310" w:type="dxa"/>
             <w:tcBorders>
               <w:top w:val="nil"/>
-              <w:left w:val="single" w:sz="4" w:space="0" w:color="auto"/>
+              <w:left w:val="single" w:color="auto" w:sz="4" w:space="0"/>
               <w:bottom w:val="nil"/>
               <w:right w:val="nil"/>
             </w:tcBorders>
@@ -8940,7 +8996,7 @@
               <w:top w:val="nil"/>
               <w:left w:val="nil"/>
               <w:bottom w:val="nil"/>
-              <w:right w:val="single" w:sz="4" w:space="0" w:color="auto"/>
+              <w:right w:val="single" w:color="auto" w:sz="4" w:space="0"/>
             </w:tcBorders>
           </w:tcPr>
           <w:p>
@@ -8972,9 +9028,9 @@
             <w:tcW w:w="4930" w:type="dxa"/>
             <w:tcBorders>
               <w:top w:val="nil"/>
-              <w:left w:val="single" w:sz="4" w:space="0" w:color="auto"/>
+              <w:left w:val="single" w:color="auto" w:sz="4" w:space="0"/>
               <w:bottom w:val="nil"/>
-              <w:right w:val="single" w:sz="4" w:space="0" w:color="auto"/>
+              <w:right w:val="single" w:color="auto" w:sz="4" w:space="0"/>
             </w:tcBorders>
           </w:tcPr>
           <w:p>
@@ -9006,9 +9062,9 @@
             <w:tcW w:w="1310" w:type="dxa"/>
             <w:tcBorders>
               <w:top w:val="nil"/>
-              <w:left w:val="single" w:sz="4" w:space="0" w:color="auto"/>
+              <w:left w:val="single" w:color="auto" w:sz="4" w:space="0"/>
               <w:bottom w:val="nil"/>
-              <w:right w:val="single" w:sz="4" w:space="0" w:color="auto"/>
+              <w:right w:val="single" w:color="auto" w:sz="4" w:space="0"/>
             </w:tcBorders>
           </w:tcPr>
           <w:p>
@@ -9040,7 +9096,7 @@
             <w:tcW w:w="1310" w:type="dxa"/>
             <w:tcBorders>
               <w:top w:val="nil"/>
-              <w:left w:val="single" w:sz="4" w:space="0" w:color="auto"/>
+              <w:left w:val="single" w:color="auto" w:sz="4" w:space="0"/>
               <w:bottom w:val="nil"/>
               <w:right w:val="nil"/>
             </w:tcBorders>
@@ -9081,7 +9137,7 @@
               <w:top w:val="nil"/>
               <w:left w:val="nil"/>
               <w:bottom w:val="nil"/>
-              <w:right w:val="single" w:sz="4" w:space="0" w:color="auto"/>
+              <w:right w:val="single" w:color="auto" w:sz="4" w:space="0"/>
             </w:tcBorders>
           </w:tcPr>
           <w:p>
@@ -9114,9 +9170,9 @@
             <w:tcW w:w="4930" w:type="dxa"/>
             <w:tcBorders>
               <w:top w:val="nil"/>
-              <w:left w:val="single" w:sz="4" w:space="0" w:color="auto"/>
+              <w:left w:val="single" w:color="auto" w:sz="4" w:space="0"/>
               <w:bottom w:val="nil"/>
-              <w:right w:val="single" w:sz="4" w:space="0" w:color="auto"/>
+              <w:right w:val="single" w:color="auto" w:sz="4" w:space="0"/>
             </w:tcBorders>
           </w:tcPr>
           <w:p>
@@ -9148,9 +9204,9 @@
             <w:tcW w:w="1310" w:type="dxa"/>
             <w:tcBorders>
               <w:top w:val="nil"/>
-              <w:left w:val="single" w:sz="4" w:space="0" w:color="auto"/>
+              <w:left w:val="single" w:color="auto" w:sz="4" w:space="0"/>
               <w:bottom w:val="nil"/>
-              <w:right w:val="single" w:sz="4" w:space="0" w:color="auto"/>
+              <w:right w:val="single" w:color="auto" w:sz="4" w:space="0"/>
             </w:tcBorders>
           </w:tcPr>
           <w:p>
@@ -9182,7 +9238,7 @@
             <w:tcW w:w="1310" w:type="dxa"/>
             <w:tcBorders>
               <w:top w:val="nil"/>
-              <w:left w:val="single" w:sz="4" w:space="0" w:color="auto"/>
+              <w:left w:val="single" w:color="auto" w:sz="4" w:space="0"/>
               <w:bottom w:val="nil"/>
               <w:right w:val="nil"/>
             </w:tcBorders>
@@ -9223,7 +9279,7 @@
               <w:top w:val="nil"/>
               <w:left w:val="nil"/>
               <w:bottom w:val="nil"/>
-              <w:right w:val="single" w:sz="4" w:space="0" w:color="auto"/>
+              <w:right w:val="single" w:color="auto" w:sz="4" w:space="0"/>
             </w:tcBorders>
           </w:tcPr>
           <w:p>
@@ -9255,9 +9311,9 @@
             <w:tcW w:w="4930" w:type="dxa"/>
             <w:tcBorders>
               <w:top w:val="nil"/>
-              <w:left w:val="single" w:sz="4" w:space="0" w:color="auto"/>
+              <w:left w:val="single" w:color="auto" w:sz="4" w:space="0"/>
               <w:bottom w:val="nil"/>
-              <w:right w:val="single" w:sz="4" w:space="0" w:color="auto"/>
+              <w:right w:val="single" w:color="auto" w:sz="4" w:space="0"/>
             </w:tcBorders>
           </w:tcPr>
           <w:p>
@@ -9289,9 +9345,9 @@
             <w:tcW w:w="1310" w:type="dxa"/>
             <w:tcBorders>
               <w:top w:val="nil"/>
-              <w:left w:val="single" w:sz="4" w:space="0" w:color="auto"/>
+              <w:left w:val="single" w:color="auto" w:sz="4" w:space="0"/>
               <w:bottom w:val="nil"/>
-              <w:right w:val="single" w:sz="4" w:space="0" w:color="auto"/>
+              <w:right w:val="single" w:color="auto" w:sz="4" w:space="0"/>
             </w:tcBorders>
           </w:tcPr>
           <w:p>
@@ -9323,7 +9379,7 @@
             <w:tcW w:w="1310" w:type="dxa"/>
             <w:tcBorders>
               <w:top w:val="nil"/>
-              <w:left w:val="single" w:sz="4" w:space="0" w:color="auto"/>
+              <w:left w:val="single" w:color="auto" w:sz="4" w:space="0"/>
               <w:bottom w:val="nil"/>
               <w:right w:val="nil"/>
             </w:tcBorders>
@@ -9364,7 +9420,7 @@
               <w:top w:val="nil"/>
               <w:left w:val="nil"/>
               <w:bottom w:val="nil"/>
-              <w:right w:val="single" w:sz="4" w:space="0" w:color="auto"/>
+              <w:right w:val="single" w:color="auto" w:sz="4" w:space="0"/>
             </w:tcBorders>
           </w:tcPr>
           <w:p>
@@ -9396,9 +9452,9 @@
             <w:tcW w:w="4930" w:type="dxa"/>
             <w:tcBorders>
               <w:top w:val="nil"/>
-              <w:left w:val="single" w:sz="4" w:space="0" w:color="auto"/>
+              <w:left w:val="single" w:color="auto" w:sz="4" w:space="0"/>
               <w:bottom w:val="nil"/>
-              <w:right w:val="single" w:sz="4" w:space="0" w:color="auto"/>
+              <w:right w:val="single" w:color="auto" w:sz="4" w:space="0"/>
             </w:tcBorders>
           </w:tcPr>
           <w:p>
@@ -9440,9 +9496,9 @@
             <w:tcW w:w="1310" w:type="dxa"/>
             <w:tcBorders>
               <w:top w:val="nil"/>
-              <w:left w:val="single" w:sz="4" w:space="0" w:color="auto"/>
+              <w:left w:val="single" w:color="auto" w:sz="4" w:space="0"/>
               <w:bottom w:val="nil"/>
-              <w:right w:val="single" w:sz="4" w:space="0" w:color="auto"/>
+              <w:right w:val="single" w:color="auto" w:sz="4" w:space="0"/>
             </w:tcBorders>
           </w:tcPr>
           <w:p>
@@ -9474,7 +9530,7 @@
             <w:tcW w:w="1310" w:type="dxa"/>
             <w:tcBorders>
               <w:top w:val="nil"/>
-              <w:left w:val="single" w:sz="4" w:space="0" w:color="auto"/>
+              <w:left w:val="single" w:color="auto" w:sz="4" w:space="0"/>
               <w:bottom w:val="nil"/>
               <w:right w:val="nil"/>
             </w:tcBorders>
@@ -9515,7 +9571,7 @@
               <w:top w:val="nil"/>
               <w:left w:val="nil"/>
               <w:bottom w:val="nil"/>
-              <w:right w:val="single" w:sz="4" w:space="0" w:color="auto"/>
+              <w:right w:val="single" w:color="auto" w:sz="4" w:space="0"/>
             </w:tcBorders>
           </w:tcPr>
           <w:p>
@@ -9547,9 +9603,9 @@
             <w:tcW w:w="4930" w:type="dxa"/>
             <w:tcBorders>
               <w:top w:val="nil"/>
-              <w:left w:val="single" w:sz="4" w:space="0" w:color="auto"/>
+              <w:left w:val="single" w:color="auto" w:sz="4" w:space="0"/>
               <w:bottom w:val="nil"/>
-              <w:right w:val="single" w:sz="4" w:space="0" w:color="auto"/>
+              <w:right w:val="single" w:color="auto" w:sz="4" w:space="0"/>
             </w:tcBorders>
           </w:tcPr>
           <w:p>
@@ -9581,9 +9637,9 @@
             <w:tcW w:w="1310" w:type="dxa"/>
             <w:tcBorders>
               <w:top w:val="nil"/>
-              <w:left w:val="single" w:sz="4" w:space="0" w:color="auto"/>
+              <w:left w:val="single" w:color="auto" w:sz="4" w:space="0"/>
               <w:bottom w:val="nil"/>
-              <w:right w:val="single" w:sz="4" w:space="0" w:color="auto"/>
+              <w:right w:val="single" w:color="auto" w:sz="4" w:space="0"/>
             </w:tcBorders>
           </w:tcPr>
           <w:p>
@@ -9615,7 +9671,7 @@
             <w:tcW w:w="1310" w:type="dxa"/>
             <w:tcBorders>
               <w:top w:val="nil"/>
-              <w:left w:val="single" w:sz="4" w:space="0" w:color="auto"/>
+              <w:left w:val="single" w:color="auto" w:sz="4" w:space="0"/>
               <w:bottom w:val="nil"/>
               <w:right w:val="nil"/>
             </w:tcBorders>
@@ -9656,7 +9712,7 @@
               <w:top w:val="nil"/>
               <w:left w:val="nil"/>
               <w:bottom w:val="nil"/>
-              <w:right w:val="single" w:sz="4" w:space="0" w:color="auto"/>
+              <w:right w:val="single" w:color="auto" w:sz="4" w:space="0"/>
             </w:tcBorders>
           </w:tcPr>
           <w:p>
@@ -9688,9 +9744,9 @@
             <w:tcW w:w="4930" w:type="dxa"/>
             <w:tcBorders>
               <w:top w:val="nil"/>
-              <w:left w:val="single" w:sz="4" w:space="0" w:color="auto"/>
+              <w:left w:val="single" w:color="auto" w:sz="4" w:space="0"/>
               <w:bottom w:val="nil"/>
-              <w:right w:val="single" w:sz="4" w:space="0" w:color="auto"/>
+              <w:right w:val="single" w:color="auto" w:sz="4" w:space="0"/>
             </w:tcBorders>
           </w:tcPr>
           <w:p>
@@ -9722,9 +9778,9 @@
             <w:tcW w:w="1310" w:type="dxa"/>
             <w:tcBorders>
               <w:top w:val="nil"/>
-              <w:left w:val="single" w:sz="4" w:space="0" w:color="auto"/>
+              <w:left w:val="single" w:color="auto" w:sz="4" w:space="0"/>
               <w:bottom w:val="nil"/>
-              <w:right w:val="single" w:sz="4" w:space="0" w:color="auto"/>
+              <w:right w:val="single" w:color="auto" w:sz="4" w:space="0"/>
             </w:tcBorders>
           </w:tcPr>
           <w:p>
@@ -9756,7 +9812,7 @@
             <w:tcW w:w="1310" w:type="dxa"/>
             <w:tcBorders>
               <w:top w:val="nil"/>
-              <w:left w:val="single" w:sz="4" w:space="0" w:color="auto"/>
+              <w:left w:val="single" w:color="auto" w:sz="4" w:space="0"/>
               <w:bottom w:val="nil"/>
               <w:right w:val="nil"/>
             </w:tcBorders>
@@ -9797,7 +9853,7 @@
               <w:top w:val="nil"/>
               <w:left w:val="nil"/>
               <w:bottom w:val="nil"/>
-              <w:right w:val="single" w:sz="4" w:space="0" w:color="auto"/>
+              <w:right w:val="single" w:color="auto" w:sz="4" w:space="0"/>
             </w:tcBorders>
           </w:tcPr>
           <w:p>
@@ -9829,9 +9885,9 @@
             <w:tcW w:w="4930" w:type="dxa"/>
             <w:tcBorders>
               <w:top w:val="nil"/>
-              <w:left w:val="single" w:sz="4" w:space="0" w:color="auto"/>
+              <w:left w:val="single" w:color="auto" w:sz="4" w:space="0"/>
               <w:bottom w:val="nil"/>
-              <w:right w:val="single" w:sz="4" w:space="0" w:color="auto"/>
+              <w:right w:val="single" w:color="auto" w:sz="4" w:space="0"/>
             </w:tcBorders>
           </w:tcPr>
           <w:p>
@@ -9863,9 +9919,9 @@
             <w:tcW w:w="1310" w:type="dxa"/>
             <w:tcBorders>
               <w:top w:val="nil"/>
-              <w:left w:val="single" w:sz="4" w:space="0" w:color="auto"/>
+              <w:left w:val="single" w:color="auto" w:sz="4" w:space="0"/>
               <w:bottom w:val="nil"/>
-              <w:right w:val="single" w:sz="4" w:space="0" w:color="auto"/>
+              <w:right w:val="single" w:color="auto" w:sz="4" w:space="0"/>
             </w:tcBorders>
           </w:tcPr>
           <w:p>
@@ -9897,7 +9953,7 @@
             <w:tcW w:w="1310" w:type="dxa"/>
             <w:tcBorders>
               <w:top w:val="nil"/>
-              <w:left w:val="single" w:sz="4" w:space="0" w:color="auto"/>
+              <w:left w:val="single" w:color="auto" w:sz="4" w:space="0"/>
               <w:bottom w:val="nil"/>
               <w:right w:val="nil"/>
             </w:tcBorders>
@@ -9938,7 +9994,7 @@
               <w:top w:val="nil"/>
               <w:left w:val="nil"/>
               <w:bottom w:val="nil"/>
-              <w:right w:val="single" w:sz="4" w:space="0" w:color="auto"/>
+              <w:right w:val="single" w:color="auto" w:sz="4" w:space="0"/>
             </w:tcBorders>
           </w:tcPr>
           <w:p>
@@ -9970,9 +10026,9 @@
             <w:tcW w:w="4930" w:type="dxa"/>
             <w:tcBorders>
               <w:top w:val="nil"/>
-              <w:left w:val="single" w:sz="4" w:space="0" w:color="auto"/>
+              <w:left w:val="single" w:color="auto" w:sz="4" w:space="0"/>
               <w:bottom w:val="nil"/>
-              <w:right w:val="single" w:sz="4" w:space="0" w:color="auto"/>
+              <w:right w:val="single" w:color="auto" w:sz="4" w:space="0"/>
             </w:tcBorders>
           </w:tcPr>
           <w:p>
@@ -10004,9 +10060,9 @@
             <w:tcW w:w="1310" w:type="dxa"/>
             <w:tcBorders>
               <w:top w:val="nil"/>
-              <w:left w:val="single" w:sz="4" w:space="0" w:color="auto"/>
+              <w:left w:val="single" w:color="auto" w:sz="4" w:space="0"/>
               <w:bottom w:val="nil"/>
-              <w:right w:val="single" w:sz="4" w:space="0" w:color="auto"/>
+              <w:right w:val="single" w:color="auto" w:sz="4" w:space="0"/>
             </w:tcBorders>
           </w:tcPr>
           <w:p>
@@ -10038,7 +10094,7 @@
             <w:tcW w:w="1310" w:type="dxa"/>
             <w:tcBorders>
               <w:top w:val="nil"/>
-              <w:left w:val="single" w:sz="4" w:space="0" w:color="auto"/>
+              <w:left w:val="single" w:color="auto" w:sz="4" w:space="0"/>
               <w:bottom w:val="nil"/>
               <w:right w:val="nil"/>
             </w:tcBorders>
@@ -10079,7 +10135,7 @@
               <w:top w:val="nil"/>
               <w:left w:val="nil"/>
               <w:bottom w:val="nil"/>
-              <w:right w:val="single" w:sz="4" w:space="0" w:color="auto"/>
+              <w:right w:val="single" w:color="auto" w:sz="4" w:space="0"/>
             </w:tcBorders>
           </w:tcPr>
           <w:p>
@@ -10111,9 +10167,9 @@
             <w:tcW w:w="4930" w:type="dxa"/>
             <w:tcBorders>
               <w:top w:val="nil"/>
-              <w:left w:val="single" w:sz="4" w:space="0" w:color="auto"/>
+              <w:left w:val="single" w:color="auto" w:sz="4" w:space="0"/>
               <w:bottom w:val="nil"/>
-              <w:right w:val="single" w:sz="4" w:space="0" w:color="auto"/>
+              <w:right w:val="single" w:color="auto" w:sz="4" w:space="0"/>
             </w:tcBorders>
           </w:tcPr>
           <w:p>
@@ -10145,9 +10201,9 @@
             <w:tcW w:w="1310" w:type="dxa"/>
             <w:tcBorders>
               <w:top w:val="nil"/>
-              <w:left w:val="single" w:sz="4" w:space="0" w:color="auto"/>
+              <w:left w:val="single" w:color="auto" w:sz="4" w:space="0"/>
               <w:bottom w:val="nil"/>
-              <w:right w:val="single" w:sz="4" w:space="0" w:color="auto"/>
+              <w:right w:val="single" w:color="auto" w:sz="4" w:space="0"/>
             </w:tcBorders>
           </w:tcPr>
           <w:p>
@@ -10179,7 +10235,7 @@
             <w:tcW w:w="1310" w:type="dxa"/>
             <w:tcBorders>
               <w:top w:val="nil"/>
-              <w:left w:val="single" w:sz="4" w:space="0" w:color="auto"/>
+              <w:left w:val="single" w:color="auto" w:sz="4" w:space="0"/>
               <w:bottom w:val="nil"/>
               <w:right w:val="nil"/>
             </w:tcBorders>
@@ -10220,7 +10276,7 @@
               <w:top w:val="nil"/>
               <w:left w:val="nil"/>
               <w:bottom w:val="nil"/>
-              <w:right w:val="single" w:sz="4" w:space="0" w:color="auto"/>
+              <w:right w:val="single" w:color="auto" w:sz="4" w:space="0"/>
             </w:tcBorders>
           </w:tcPr>
           <w:p>
@@ -10252,9 +10308,9 @@
             <w:tcW w:w="4930" w:type="dxa"/>
             <w:tcBorders>
               <w:top w:val="nil"/>
-              <w:left w:val="single" w:sz="4" w:space="0" w:color="auto"/>
+              <w:left w:val="single" w:color="auto" w:sz="4" w:space="0"/>
               <w:bottom w:val="nil"/>
-              <w:right w:val="single" w:sz="4" w:space="0" w:color="auto"/>
+              <w:right w:val="single" w:color="auto" w:sz="4" w:space="0"/>
             </w:tcBorders>
           </w:tcPr>
           <w:p>
@@ -10286,9 +10342,9 @@
             <w:tcW w:w="1310" w:type="dxa"/>
             <w:tcBorders>
               <w:top w:val="nil"/>
-              <w:left w:val="single" w:sz="4" w:space="0" w:color="auto"/>
+              <w:left w:val="single" w:color="auto" w:sz="4" w:space="0"/>
               <w:bottom w:val="nil"/>
-              <w:right w:val="single" w:sz="4" w:space="0" w:color="auto"/>
+              <w:right w:val="single" w:color="auto" w:sz="4" w:space="0"/>
             </w:tcBorders>
           </w:tcPr>
           <w:p>
@@ -10320,7 +10376,7 @@
             <w:tcW w:w="1310" w:type="dxa"/>
             <w:tcBorders>
               <w:top w:val="nil"/>
-              <w:left w:val="single" w:sz="4" w:space="0" w:color="auto"/>
+              <w:left w:val="single" w:color="auto" w:sz="4" w:space="0"/>
               <w:bottom w:val="nil"/>
               <w:right w:val="nil"/>
             </w:tcBorders>
@@ -10361,7 +10417,7 @@
               <w:top w:val="nil"/>
               <w:left w:val="nil"/>
               <w:bottom w:val="nil"/>
-              <w:right w:val="single" w:sz="4" w:space="0" w:color="auto"/>
+              <w:right w:val="single" w:color="auto" w:sz="4" w:space="0"/>
             </w:tcBorders>
           </w:tcPr>
           <w:p>
@@ -10393,9 +10449,9 @@
             <w:tcW w:w="4930" w:type="dxa"/>
             <w:tcBorders>
               <w:top w:val="nil"/>
-              <w:left w:val="single" w:sz="4" w:space="0" w:color="auto"/>
+              <w:left w:val="single" w:color="auto" w:sz="4" w:space="0"/>
               <w:bottom w:val="nil"/>
-              <w:right w:val="single" w:sz="4" w:space="0" w:color="auto"/>
+              <w:right w:val="single" w:color="auto" w:sz="4" w:space="0"/>
             </w:tcBorders>
           </w:tcPr>
           <w:p>
@@ -10427,9 +10483,9 @@
             <w:tcW w:w="1310" w:type="dxa"/>
             <w:tcBorders>
               <w:top w:val="nil"/>
-              <w:left w:val="single" w:sz="4" w:space="0" w:color="auto"/>
+              <w:left w:val="single" w:color="auto" w:sz="4" w:space="0"/>
               <w:bottom w:val="nil"/>
-              <w:right w:val="single" w:sz="4" w:space="0" w:color="auto"/>
+              <w:right w:val="single" w:color="auto" w:sz="4" w:space="0"/>
             </w:tcBorders>
           </w:tcPr>
           <w:p>
@@ -10461,7 +10517,7 @@
             <w:tcW w:w="1310" w:type="dxa"/>
             <w:tcBorders>
               <w:top w:val="nil"/>
-              <w:left w:val="single" w:sz="4" w:space="0" w:color="auto"/>
+              <w:left w:val="single" w:color="auto" w:sz="4" w:space="0"/>
               <w:bottom w:val="nil"/>
               <w:right w:val="nil"/>
             </w:tcBorders>
@@ -10502,7 +10558,7 @@
               <w:top w:val="nil"/>
               <w:left w:val="nil"/>
               <w:bottom w:val="nil"/>
-              <w:right w:val="single" w:sz="4" w:space="0" w:color="auto"/>
+              <w:right w:val="single" w:color="auto" w:sz="4" w:space="0"/>
             </w:tcBorders>
           </w:tcPr>
           <w:p>
@@ -10535,9 +10591,9 @@
             <w:tcW w:w="4930" w:type="dxa"/>
             <w:tcBorders>
               <w:top w:val="nil"/>
-              <w:left w:val="single" w:sz="4" w:space="0" w:color="auto"/>
+              <w:left w:val="single" w:color="auto" w:sz="4" w:space="0"/>
               <w:bottom w:val="nil"/>
-              <w:right w:val="single" w:sz="4" w:space="0" w:color="auto"/>
+              <w:right w:val="single" w:color="auto" w:sz="4" w:space="0"/>
             </w:tcBorders>
           </w:tcPr>
           <w:p>
@@ -10569,9 +10625,9 @@
             <w:tcW w:w="1310" w:type="dxa"/>
             <w:tcBorders>
               <w:top w:val="nil"/>
-              <w:left w:val="single" w:sz="4" w:space="0" w:color="auto"/>
+              <w:left w:val="single" w:color="auto" w:sz="4" w:space="0"/>
               <w:bottom w:val="nil"/>
-              <w:right w:val="single" w:sz="4" w:space="0" w:color="auto"/>
+              <w:right w:val="single" w:color="auto" w:sz="4" w:space="0"/>
             </w:tcBorders>
           </w:tcPr>
           <w:p>
@@ -10603,7 +10659,7 @@
             <w:tcW w:w="1310" w:type="dxa"/>
             <w:tcBorders>
               <w:top w:val="nil"/>
-              <w:left w:val="single" w:sz="4" w:space="0" w:color="auto"/>
+              <w:left w:val="single" w:color="auto" w:sz="4" w:space="0"/>
               <w:bottom w:val="nil"/>
               <w:right w:val="nil"/>
             </w:tcBorders>
@@ -10644,7 +10700,7 @@
               <w:top w:val="nil"/>
               <w:left w:val="nil"/>
               <w:bottom w:val="nil"/>
-              <w:right w:val="single" w:sz="4" w:space="0" w:color="auto"/>
+              <w:right w:val="single" w:color="auto" w:sz="4" w:space="0"/>
             </w:tcBorders>
           </w:tcPr>
           <w:p>
@@ -10676,9 +10732,9 @@
             <w:tcW w:w="4930" w:type="dxa"/>
             <w:tcBorders>
               <w:top w:val="nil"/>
-              <w:left w:val="single" w:sz="4" w:space="0" w:color="auto"/>
+              <w:left w:val="single" w:color="auto" w:sz="4" w:space="0"/>
               <w:bottom w:val="nil"/>
-              <w:right w:val="single" w:sz="4" w:space="0" w:color="auto"/>
+              <w:right w:val="single" w:color="auto" w:sz="4" w:space="0"/>
             </w:tcBorders>
           </w:tcPr>
           <w:p>
@@ -10710,9 +10766,9 @@
             <w:tcW w:w="1310" w:type="dxa"/>
             <w:tcBorders>
               <w:top w:val="nil"/>
-              <w:left w:val="single" w:sz="4" w:space="0" w:color="auto"/>
+              <w:left w:val="single" w:color="auto" w:sz="4" w:space="0"/>
               <w:bottom w:val="nil"/>
-              <w:right w:val="single" w:sz="4" w:space="0" w:color="auto"/>
+              <w:right w:val="single" w:color="auto" w:sz="4" w:space="0"/>
             </w:tcBorders>
           </w:tcPr>
           <w:p>
@@ -10744,7 +10800,7 @@
             <w:tcW w:w="1310" w:type="dxa"/>
             <w:tcBorders>
               <w:top w:val="nil"/>
-              <w:left w:val="single" w:sz="4" w:space="0" w:color="auto"/>
+              <w:left w:val="single" w:color="auto" w:sz="4" w:space="0"/>
               <w:bottom w:val="nil"/>
               <w:right w:val="nil"/>
             </w:tcBorders>
@@ -10785,7 +10841,7 @@
               <w:top w:val="nil"/>
               <w:left w:val="nil"/>
               <w:bottom w:val="nil"/>
-              <w:right w:val="single" w:sz="4" w:space="0" w:color="auto"/>
+              <w:right w:val="single" w:color="auto" w:sz="4" w:space="0"/>
             </w:tcBorders>
           </w:tcPr>
           <w:p>
@@ -10817,9 +10873,9 @@
             <w:tcW w:w="4930" w:type="dxa"/>
             <w:tcBorders>
               <w:top w:val="nil"/>
-              <w:left w:val="single" w:sz="4" w:space="0" w:color="auto"/>
+              <w:left w:val="single" w:color="auto" w:sz="4" w:space="0"/>
               <w:bottom w:val="nil"/>
-              <w:right w:val="single" w:sz="4" w:space="0" w:color="auto"/>
+              <w:right w:val="single" w:color="auto" w:sz="4" w:space="0"/>
             </w:tcBorders>
           </w:tcPr>
           <w:p>
@@ -10851,9 +10907,9 @@
             <w:tcW w:w="1310" w:type="dxa"/>
             <w:tcBorders>
               <w:top w:val="nil"/>
-              <w:left w:val="single" w:sz="4" w:space="0" w:color="auto"/>
+              <w:left w:val="single" w:color="auto" w:sz="4" w:space="0"/>
               <w:bottom w:val="nil"/>
-              <w:right w:val="single" w:sz="4" w:space="0" w:color="auto"/>
+              <w:right w:val="single" w:color="auto" w:sz="4" w:space="0"/>
             </w:tcBorders>
           </w:tcPr>
           <w:p>
@@ -10885,7 +10941,7 @@
             <w:tcW w:w="1310" w:type="dxa"/>
             <w:tcBorders>
               <w:top w:val="nil"/>
-              <w:left w:val="single" w:sz="4" w:space="0" w:color="auto"/>
+              <w:left w:val="single" w:color="auto" w:sz="4" w:space="0"/>
               <w:bottom w:val="nil"/>
               <w:right w:val="nil"/>
             </w:tcBorders>
@@ -10926,7 +10982,7 @@
               <w:top w:val="nil"/>
               <w:left w:val="nil"/>
               <w:bottom w:val="nil"/>
-              <w:right w:val="single" w:sz="4" w:space="0" w:color="auto"/>
+              <w:right w:val="single" w:color="auto" w:sz="4" w:space="0"/>
             </w:tcBorders>
           </w:tcPr>
           <w:p>
@@ -10958,9 +11014,9 @@
             <w:tcW w:w="4930" w:type="dxa"/>
             <w:tcBorders>
               <w:top w:val="nil"/>
-              <w:left w:val="single" w:sz="4" w:space="0" w:color="auto"/>
+              <w:left w:val="single" w:color="auto" w:sz="4" w:space="0"/>
               <w:bottom w:val="nil"/>
-              <w:right w:val="single" w:sz="4" w:space="0" w:color="auto"/>
+              <w:right w:val="single" w:color="auto" w:sz="4" w:space="0"/>
             </w:tcBorders>
           </w:tcPr>
           <w:p>
@@ -10992,9 +11048,9 @@
             <w:tcW w:w="1310" w:type="dxa"/>
             <w:tcBorders>
               <w:top w:val="nil"/>
-              <w:left w:val="single" w:sz="4" w:space="0" w:color="auto"/>
+              <w:left w:val="single" w:color="auto" w:sz="4" w:space="0"/>
               <w:bottom w:val="nil"/>
-              <w:right w:val="single" w:sz="4" w:space="0" w:color="auto"/>
+              <w:right w:val="single" w:color="auto" w:sz="4" w:space="0"/>
             </w:tcBorders>
           </w:tcPr>
           <w:p>
@@ -11026,7 +11082,7 @@
             <w:tcW w:w="1310" w:type="dxa"/>
             <w:tcBorders>
               <w:top w:val="nil"/>
-              <w:left w:val="single" w:sz="4" w:space="0" w:color="auto"/>
+              <w:left w:val="single" w:color="auto" w:sz="4" w:space="0"/>
               <w:bottom w:val="nil"/>
               <w:right w:val="nil"/>
             </w:tcBorders>
@@ -11067,7 +11123,7 @@
               <w:top w:val="nil"/>
               <w:left w:val="nil"/>
               <w:bottom w:val="nil"/>
-              <w:right w:val="single" w:sz="4" w:space="0" w:color="auto"/>
+              <w:right w:val="single" w:color="auto" w:sz="4" w:space="0"/>
             </w:tcBorders>
           </w:tcPr>
           <w:p>
@@ -11099,9 +11155,9 @@
             <w:tcW w:w="4930" w:type="dxa"/>
             <w:tcBorders>
               <w:top w:val="nil"/>
-              <w:left w:val="single" w:sz="4" w:space="0" w:color="auto"/>
+              <w:left w:val="single" w:color="auto" w:sz="4" w:space="0"/>
               <w:bottom w:val="nil"/>
-              <w:right w:val="single" w:sz="4" w:space="0" w:color="auto"/>
+              <w:right w:val="single" w:color="auto" w:sz="4" w:space="0"/>
             </w:tcBorders>
           </w:tcPr>
           <w:p>
@@ -11133,9 +11189,9 @@
             <w:tcW w:w="1310" w:type="dxa"/>
             <w:tcBorders>
               <w:top w:val="nil"/>
-              <w:left w:val="single" w:sz="4" w:space="0" w:color="auto"/>
+              <w:left w:val="single" w:color="auto" w:sz="4" w:space="0"/>
               <w:bottom w:val="nil"/>
-              <w:right w:val="single" w:sz="4" w:space="0" w:color="auto"/>
+              <w:right w:val="single" w:color="auto" w:sz="4" w:space="0"/>
             </w:tcBorders>
           </w:tcPr>
           <w:p>
@@ -11167,7 +11223,7 @@
             <w:tcW w:w="1310" w:type="dxa"/>
             <w:tcBorders>
               <w:top w:val="nil"/>
-              <w:left w:val="single" w:sz="4" w:space="0" w:color="auto"/>
+              <w:left w:val="single" w:color="auto" w:sz="4" w:space="0"/>
               <w:bottom w:val="nil"/>
               <w:right w:val="nil"/>
             </w:tcBorders>
@@ -11208,7 +11264,7 @@
               <w:top w:val="nil"/>
               <w:left w:val="nil"/>
               <w:bottom w:val="nil"/>
-              <w:right w:val="single" w:sz="4" w:space="0" w:color="auto"/>
+              <w:right w:val="single" w:color="auto" w:sz="4" w:space="0"/>
             </w:tcBorders>
           </w:tcPr>
           <w:p>
@@ -11240,9 +11296,9 @@
             <w:tcW w:w="4930" w:type="dxa"/>
             <w:tcBorders>
               <w:top w:val="nil"/>
-              <w:left w:val="single" w:sz="4" w:space="0" w:color="auto"/>
+              <w:left w:val="single" w:color="auto" w:sz="4" w:space="0"/>
               <w:bottom w:val="nil"/>
-              <w:right w:val="single" w:sz="4" w:space="0" w:color="auto"/>
+              <w:right w:val="single" w:color="auto" w:sz="4" w:space="0"/>
             </w:tcBorders>
           </w:tcPr>
           <w:p>
@@ -11274,9 +11330,9 @@
             <w:tcW w:w="1310" w:type="dxa"/>
             <w:tcBorders>
               <w:top w:val="nil"/>
-              <w:left w:val="single" w:sz="4" w:space="0" w:color="auto"/>
+              <w:left w:val="single" w:color="auto" w:sz="4" w:space="0"/>
               <w:bottom w:val="nil"/>
-              <w:right w:val="single" w:sz="4" w:space="0" w:color="auto"/>
+              <w:right w:val="single" w:color="auto" w:sz="4" w:space="0"/>
             </w:tcBorders>
           </w:tcPr>
           <w:p>
@@ -11308,7 +11364,7 @@
             <w:tcW w:w="1310" w:type="dxa"/>
             <w:tcBorders>
               <w:top w:val="nil"/>
-              <w:left w:val="single" w:sz="4" w:space="0" w:color="auto"/>
+              <w:left w:val="single" w:color="auto" w:sz="4" w:space="0"/>
               <w:bottom w:val="nil"/>
               <w:right w:val="nil"/>
             </w:tcBorders>
@@ -11349,7 +11405,7 @@
               <w:top w:val="nil"/>
               <w:left w:val="nil"/>
               <w:bottom w:val="nil"/>
-              <w:right w:val="single" w:sz="4" w:space="0" w:color="auto"/>
+              <w:right w:val="single" w:color="auto" w:sz="4" w:space="0"/>
             </w:tcBorders>
           </w:tcPr>
           <w:p>
@@ -11381,9 +11437,9 @@
             <w:tcW w:w="4930" w:type="dxa"/>
             <w:tcBorders>
               <w:top w:val="nil"/>
-              <w:left w:val="single" w:sz="4" w:space="0" w:color="auto"/>
+              <w:left w:val="single" w:color="auto" w:sz="4" w:space="0"/>
               <w:bottom w:val="nil"/>
-              <w:right w:val="single" w:sz="4" w:space="0" w:color="auto"/>
+              <w:right w:val="single" w:color="auto" w:sz="4" w:space="0"/>
             </w:tcBorders>
           </w:tcPr>
           <w:p>
@@ -11415,9 +11471,9 @@
             <w:tcW w:w="1310" w:type="dxa"/>
             <w:tcBorders>
               <w:top w:val="nil"/>
-              <w:left w:val="single" w:sz="4" w:space="0" w:color="auto"/>
+              <w:left w:val="single" w:color="auto" w:sz="4" w:space="0"/>
               <w:bottom w:val="nil"/>
-              <w:right w:val="single" w:sz="4" w:space="0" w:color="auto"/>
+              <w:right w:val="single" w:color="auto" w:sz="4" w:space="0"/>
             </w:tcBorders>
           </w:tcPr>
           <w:p>
@@ -11449,7 +11505,7 @@
             <w:tcW w:w="1310" w:type="dxa"/>
             <w:tcBorders>
               <w:top w:val="nil"/>
-              <w:left w:val="single" w:sz="4" w:space="0" w:color="auto"/>
+              <w:left w:val="single" w:color="auto" w:sz="4" w:space="0"/>
               <w:bottom w:val="nil"/>
               <w:right w:val="nil"/>
             </w:tcBorders>
@@ -11490,7 +11546,7 @@
               <w:top w:val="nil"/>
               <w:left w:val="nil"/>
               <w:bottom w:val="nil"/>
-              <w:right w:val="single" w:sz="4" w:space="0" w:color="auto"/>
+              <w:right w:val="single" w:color="auto" w:sz="4" w:space="0"/>
             </w:tcBorders>
           </w:tcPr>
           <w:p>
@@ -11522,9 +11578,9 @@
             <w:tcW w:w="4930" w:type="dxa"/>
             <w:tcBorders>
               <w:top w:val="nil"/>
-              <w:left w:val="single" w:sz="4" w:space="0" w:color="auto"/>
+              <w:left w:val="single" w:color="auto" w:sz="4" w:space="0"/>
               <w:bottom w:val="nil"/>
-              <w:right w:val="single" w:sz="4" w:space="0" w:color="auto"/>
+              <w:right w:val="single" w:color="auto" w:sz="4" w:space="0"/>
             </w:tcBorders>
           </w:tcPr>
           <w:p>
@@ -11556,9 +11612,9 @@
             <w:tcW w:w="1310" w:type="dxa"/>
             <w:tcBorders>
               <w:top w:val="nil"/>
-              <w:left w:val="single" w:sz="4" w:space="0" w:color="auto"/>
+              <w:left w:val="single" w:color="auto" w:sz="4" w:space="0"/>
               <w:bottom w:val="nil"/>
-              <w:right w:val="single" w:sz="4" w:space="0" w:color="auto"/>
+              <w:right w:val="single" w:color="auto" w:sz="4" w:space="0"/>
             </w:tcBorders>
           </w:tcPr>
           <w:p>
@@ -11590,7 +11646,7 @@
             <w:tcW w:w="1310" w:type="dxa"/>
             <w:tcBorders>
               <w:top w:val="nil"/>
-              <w:left w:val="single" w:sz="4" w:space="0" w:color="auto"/>
+              <w:left w:val="single" w:color="auto" w:sz="4" w:space="0"/>
               <w:bottom w:val="nil"/>
               <w:right w:val="nil"/>
             </w:tcBorders>
@@ -11631,7 +11687,7 @@
               <w:top w:val="nil"/>
               <w:left w:val="nil"/>
               <w:bottom w:val="nil"/>
-              <w:right w:val="single" w:sz="4" w:space="0" w:color="auto"/>
+              <w:right w:val="single" w:color="auto" w:sz="4" w:space="0"/>
             </w:tcBorders>
           </w:tcPr>
           <w:p>
@@ -11663,9 +11719,9 @@
             <w:tcW w:w="4930" w:type="dxa"/>
             <w:tcBorders>
               <w:top w:val="nil"/>
-              <w:left w:val="single" w:sz="4" w:space="0" w:color="auto"/>
+              <w:left w:val="single" w:color="auto" w:sz="4" w:space="0"/>
               <w:bottom w:val="nil"/>
-              <w:right w:val="single" w:sz="4" w:space="0" w:color="auto"/>
+              <w:right w:val="single" w:color="auto" w:sz="4" w:space="0"/>
             </w:tcBorders>
           </w:tcPr>
           <w:p>
@@ -11697,9 +11753,9 @@
             <w:tcW w:w="1310" w:type="dxa"/>
             <w:tcBorders>
               <w:top w:val="nil"/>
-              <w:left w:val="single" w:sz="4" w:space="0" w:color="auto"/>
+              <w:left w:val="single" w:color="auto" w:sz="4" w:space="0"/>
               <w:bottom w:val="nil"/>
-              <w:right w:val="single" w:sz="4" w:space="0" w:color="auto"/>
+              <w:right w:val="single" w:color="auto" w:sz="4" w:space="0"/>
             </w:tcBorders>
           </w:tcPr>
           <w:p>
@@ -11731,7 +11787,7 @@
             <w:tcW w:w="1310" w:type="dxa"/>
             <w:tcBorders>
               <w:top w:val="nil"/>
-              <w:left w:val="single" w:sz="4" w:space="0" w:color="auto"/>
+              <w:left w:val="single" w:color="auto" w:sz="4" w:space="0"/>
               <w:bottom w:val="nil"/>
               <w:right w:val="nil"/>
             </w:tcBorders>
@@ -11772,7 +11828,7 @@
               <w:top w:val="nil"/>
               <w:left w:val="nil"/>
               <w:bottom w:val="nil"/>
-              <w:right w:val="single" w:sz="4" w:space="0" w:color="auto"/>
+              <w:right w:val="single" w:color="auto" w:sz="4" w:space="0"/>
             </w:tcBorders>
           </w:tcPr>
           <w:p>
@@ -11804,9 +11860,9 @@
             <w:tcW w:w="4930" w:type="dxa"/>
             <w:tcBorders>
               <w:top w:val="nil"/>
-              <w:left w:val="single" w:sz="4" w:space="0" w:color="auto"/>
+              <w:left w:val="single" w:color="auto" w:sz="4" w:space="0"/>
               <w:bottom w:val="nil"/>
-              <w:right w:val="single" w:sz="4" w:space="0" w:color="auto"/>
+              <w:right w:val="single" w:color="auto" w:sz="4" w:space="0"/>
             </w:tcBorders>
           </w:tcPr>
           <w:p>
@@ -11838,9 +11894,9 @@
             <w:tcW w:w="1310" w:type="dxa"/>
             <w:tcBorders>
               <w:top w:val="nil"/>
-              <w:left w:val="single" w:sz="4" w:space="0" w:color="auto"/>
+              <w:left w:val="single" w:color="auto" w:sz="4" w:space="0"/>
               <w:bottom w:val="nil"/>
-              <w:right w:val="single" w:sz="4" w:space="0" w:color="auto"/>
+              <w:right w:val="single" w:color="auto" w:sz="4" w:space="0"/>
             </w:tcBorders>
           </w:tcPr>
           <w:p>
@@ -11872,7 +11928,7 @@
             <w:tcW w:w="1310" w:type="dxa"/>
             <w:tcBorders>
               <w:top w:val="nil"/>
-              <w:left w:val="single" w:sz="4" w:space="0" w:color="auto"/>
+              <w:left w:val="single" w:color="auto" w:sz="4" w:space="0"/>
               <w:bottom w:val="nil"/>
               <w:right w:val="nil"/>
             </w:tcBorders>
@@ -11951,7 +12007,7 @@
           <w:lang w:val="nl-NL"/>
         </w:rPr>
       </w:pPr>
-      <w:bookmarkStart w:id="16" w:name="_Toc527119640"/>
+      <w:bookmarkStart w:name="_Toc527119640" w:id="16"/>
       <w:proofErr w:type="spellStart"/>
       <w:r>
         <w:rPr>
@@ -13097,7 +13153,7 @@
         </w:rPr>
         <w:t xml:space="preserve">To </w:t>
       </w:r>
-      <w:hyperlink r:id="rId16" w:history="1">
+      <w:hyperlink w:history="1" r:id="rId16">
         <w:r>
           <w:rPr>
             <w:rFonts w:ascii="Times New Roman" w:hAnsi="Times New Roman" w:cs="Times New Roman"/>
@@ -13231,7 +13287,7 @@
           <w:lang w:val="nl-NL"/>
         </w:rPr>
       </w:pPr>
-      <w:bookmarkStart w:id="17" w:name="_Toc527119641"/>
+      <w:bookmarkStart w:name="_Toc527119641" w:id="17"/>
       <w:r>
         <w:rPr>
           <w:rFonts w:ascii="Times New Roman" w:hAnsi="Times New Roman" w:cs="Times New Roman"/>
@@ -13257,7 +13313,7 @@
           <w:lang w:val="nl-NL"/>
         </w:rPr>
       </w:pPr>
-      <w:bookmarkStart w:id="18" w:name="_Toc527119642"/>
+      <w:bookmarkStart w:name="_Toc527119642" w:id="18"/>
       <w:proofErr w:type="spellStart"/>
       <w:r>
         <w:rPr>
@@ -13446,7 +13502,7 @@
           <w:lang w:val="nl-NL"/>
         </w:rPr>
       </w:pPr>
-      <w:bookmarkStart w:id="19" w:name="_Toc527119643"/>
+      <w:bookmarkStart w:name="_Toc527119643" w:id="19"/>
       <w:r>
         <w:rPr>
           <w:rFonts w:ascii="Times New Roman" w:hAnsi="Times New Roman" w:cs="Times New Roman"/>
@@ -13471,7 +13527,7 @@
           <w:lang w:val="nl-NL"/>
         </w:rPr>
       </w:pPr>
-      <w:bookmarkStart w:id="20" w:name="_Toc527119644"/>
+      <w:bookmarkStart w:name="_Toc527119644" w:id="20"/>
       <w:r>
         <w:rPr>
           <w:rFonts w:ascii="Times New Roman" w:hAnsi="Times New Roman" w:cs="Times New Roman"/>
@@ -13499,6 +13555,13 @@
           <w:lang w:val="nl-NL"/>
         </w:rPr>
         <w:tab/>
+      </w:r>
+      <w:r>
+        <w:rPr>
+          <w:rFonts w:ascii="Times New Roman" w:hAnsi="Times New Roman" w:cs="Times New Roman"/>
+          <w:color w:val="auto"/>
+          <w:lang w:val="nl-NL"/>
+        </w:rPr>
         <w:t xml:space="preserve">Voor dit onderzoek is er naar de probleemstelling gekeken. Het probleem is dat er nog niet bekend is welke data en welke sensoren nodig zijn voor het onderzoek. Er zijn veel wetenschappelijke onderzoeken geweest met verschillende sensoren om stress te detecteren. Voor het huidige onderzoek zijn slechts drie sensoren gebruikt voor de stressdetectie. De informatie van verschillende wetenschappelijke artikelen kunnen wel een goede bijdrage hebben aan dit onderzoek. Ook worden de minimumeisen aan data gebruikt om stress te detecteren. Daarmee kan dit huidige onderzoek een bijdrage hebben aan een nieuwe conclusie. </w:t>
       </w:r>
     </w:p>
@@ -13552,6 +13615,13 @@
           <w:lang w:val="nl-NL"/>
         </w:rPr>
         <w:tab/>
+      </w:r>
+      <w:r>
+        <w:rPr>
+          <w:rFonts w:ascii="Times New Roman" w:hAnsi="Times New Roman" w:cs="Times New Roman"/>
+          <w:color w:val="auto"/>
+          <w:lang w:val="nl-NL"/>
+        </w:rPr>
         <w:t>In figuur 1 is er een diagram getekend hoe het proces verloopt van het gehele project. Dit is een globaal overzicht en in de scriptie zal de concrete versie staan. Er wordt dus eerst een planning gemaakt voor het project. Vervolgens wordt er heel veel onderzoek gedaan aan het begin van de stageperiode. Wat is stress? Wat houdt stress in? Welke biometrische data speelt een grote rol tijdens de stress? Welke sensoren zijn er op de markt om aan die data te komen? Hoe worden de sensoren aangesloten? Hoe worden de sensoren zo gekalibreerd dat die accuraat kunnen meten, etc. Sensoren moeten tijdig ingekocht worden en data moet overgebracht worden naar een ander werkomgeving. Daarna wordt er onderzocht welke classificatie algoritme geschikt is om stress te detecteren. Hierbij wordt eerst getest met training set totdat de stress detecteren steeds accurater wordt. Vervolgens kan de computer met die kennis met een nieuwe dataset als test set gebruiken.</w:t>
       </w:r>
     </w:p>
@@ -13670,7 +13740,7 @@
           <w:lang w:val="nl-NL"/>
         </w:rPr>
       </w:pPr>
-      <w:bookmarkStart w:id="21" w:name="_Toc527119645"/>
+      <w:bookmarkStart w:name="_Toc527119645" w:id="21"/>
       <w:r>
         <w:rPr>
           <w:rFonts w:ascii="Times New Roman" w:hAnsi="Times New Roman" w:cs="Times New Roman"/>
@@ -13703,7 +13773,7 @@
           <w:lang w:val="nl-NL"/>
         </w:rPr>
       </w:pPr>
-      <w:bookmarkStart w:id="22" w:name="_Toc527119646"/>
+      <w:bookmarkStart w:name="_Toc527119646" w:id="22"/>
       <w:r>
         <w:rPr>
           <w:rFonts w:ascii="Times New Roman" w:hAnsi="Times New Roman" w:cs="Times New Roman"/>
@@ -13731,6 +13801,13 @@
           <w:lang w:val="nl-NL"/>
         </w:rPr>
         <w:tab/>
+      </w:r>
+      <w:r>
+        <w:rPr>
+          <w:rFonts w:ascii="Times New Roman" w:hAnsi="Times New Roman" w:cs="Times New Roman"/>
+          <w:color w:val="auto"/>
+          <w:lang w:val="nl-NL"/>
+        </w:rPr>
         <w:t>Er zijn nog weinig bedrijven die aan de stress van de medewerkers werken. ATOS neemt initiatief en komt met een idee om het stressniveau van de medewerkers mogelijk te verlagen. ATOS heeft een CHO-applicatie gemaakt als “</w:t>
       </w:r>
       <w:proofErr w:type="spellStart"/>
@@ -13778,7 +13855,7 @@
           <w:lang w:val="nl-NL"/>
         </w:rPr>
       </w:pPr>
-      <w:bookmarkStart w:id="23" w:name="_Toc527119647"/>
+      <w:bookmarkStart w:name="_Toc527119647" w:id="23"/>
       <w:r>
         <w:rPr>
           <w:rFonts w:ascii="Times New Roman" w:hAnsi="Times New Roman" w:cs="Times New Roman"/>
@@ -13877,6 +13954,13 @@
           <w:lang w:val="nl-NL"/>
         </w:rPr>
         <w:tab/>
+      </w:r>
+      <w:r>
+        <w:rPr>
+          <w:rFonts w:ascii="Times New Roman" w:hAnsi="Times New Roman" w:cs="Times New Roman"/>
+          <w:color w:val="auto"/>
+          <w:lang w:val="nl-NL"/>
+        </w:rPr>
         <w:t>Voor het onderzoek wordt er onderzocht naar betaalbare sensoren die aansluitbaar zijn met eenzelfde microcontroller, mocht de wearable device niet de goede oplossing zijn voor dit onderzoek.</w:t>
       </w:r>
     </w:p>
@@ -13908,6 +13992,13 @@
           <w:lang w:val="nl-NL"/>
         </w:rPr>
         <w:tab/>
+      </w:r>
+      <w:r>
+        <w:rPr>
+          <w:rFonts w:ascii="Times New Roman" w:hAnsi="Times New Roman" w:cs="Times New Roman"/>
+          <w:color w:val="auto"/>
+          <w:lang w:val="nl-NL"/>
+        </w:rPr>
         <w:t>Voor het onderzoek wordt er naar de minimale biometrische data die er nodig is om stress te kunnen herkennen. Hoe meer sensoren hoe accurater de metingen worden, maar dat kan ATOS in de toekomst zelf instemmen om uit te breiden.</w:t>
       </w:r>
     </w:p>
@@ -13939,6 +14030,13 @@
           <w:lang w:val="nl-NL"/>
         </w:rPr>
         <w:tab/>
+      </w:r>
+      <w:r>
+        <w:rPr>
+          <w:rFonts w:ascii="Times New Roman" w:hAnsi="Times New Roman" w:cs="Times New Roman"/>
+          <w:color w:val="auto"/>
+          <w:lang w:val="nl-NL"/>
+        </w:rPr>
         <w:t>Voor het onderzoek wordt er een prototype gebouwd in de vorm van een werkende stressherkenning en de bijbehorende data.</w:t>
       </w:r>
     </w:p>
@@ -13970,6 +14068,13 @@
           <w:lang w:val="nl-NL"/>
         </w:rPr>
         <w:tab/>
+      </w:r>
+      <w:r>
+        <w:rPr>
+          <w:rFonts w:ascii="Times New Roman" w:hAnsi="Times New Roman" w:cs="Times New Roman"/>
+          <w:color w:val="auto"/>
+          <w:lang w:val="nl-NL"/>
+        </w:rPr>
         <w:t>Voor dit onderzoek is het herkennen van stress 40% accuraatheid ook acceptabel.</w:t>
       </w:r>
     </w:p>
@@ -14037,6 +14142,13 @@
           <w:lang w:val="nl-NL"/>
         </w:rPr>
         <w:tab/>
+      </w:r>
+      <w:r>
+        <w:rPr>
+          <w:rFonts w:ascii="Times New Roman" w:hAnsi="Times New Roman" w:cs="Times New Roman"/>
+          <w:color w:val="auto"/>
+          <w:lang w:val="nl-NL"/>
+        </w:rPr>
         <w:t>Voor dit project wordt er geen applicatie gemaakt voor de gebruiker, want een exemplaar is er al uitgebracht door ATOS zelf.</w:t>
       </w:r>
     </w:p>
@@ -14068,6 +14180,13 @@
           <w:lang w:val="nl-NL"/>
         </w:rPr>
         <w:tab/>
+      </w:r>
+      <w:r>
+        <w:rPr>
+          <w:rFonts w:ascii="Times New Roman" w:hAnsi="Times New Roman" w:cs="Times New Roman"/>
+          <w:color w:val="auto"/>
+          <w:lang w:val="nl-NL"/>
+        </w:rPr>
         <w:t>Voor het onderzoek wordt niet alle interne medewerkers getest. Als prototype pak ik een klein aantal mensen die aan mijn onderzoek willen helpen om de accuraatheid te verbeteren en de conclusie daarvan.</w:t>
       </w:r>
     </w:p>
@@ -14099,6 +14218,13 @@
           <w:lang w:val="nl-NL"/>
         </w:rPr>
         <w:tab/>
+      </w:r>
+      <w:r>
+        <w:rPr>
+          <w:rFonts w:ascii="Times New Roman" w:hAnsi="Times New Roman" w:cs="Times New Roman"/>
+          <w:color w:val="auto"/>
+          <w:lang w:val="nl-NL"/>
+        </w:rPr>
         <w:t>Voor het onderzoek wordt er geen rekening gehouden met gebruikers die bepaalde ziekte hebben of welke leeftijdsgroep zij zich bevinden.</w:t>
       </w:r>
     </w:p>
@@ -14128,7 +14254,7 @@
           <w:lang w:val="nl-NL"/>
         </w:rPr>
       </w:pPr>
-      <w:bookmarkStart w:id="24" w:name="_Toc527119648"/>
+      <w:bookmarkStart w:name="_Toc527119648" w:id="24"/>
       <w:r>
         <w:rPr>
           <w:rFonts w:ascii="Times New Roman" w:hAnsi="Times New Roman" w:cs="Times New Roman"/>
@@ -14181,6 +14307,13 @@
           <w:lang w:val="nl-NL"/>
         </w:rPr>
         <w:tab/>
+      </w:r>
+      <w:r>
+        <w:rPr>
+          <w:rFonts w:ascii="Times New Roman" w:hAnsi="Times New Roman" w:cs="Times New Roman"/>
+          <w:color w:val="auto"/>
+          <w:lang w:val="nl-NL"/>
+        </w:rPr>
         <w:t>Het doel van dit onderzoek is om de stress te kunnen detecteren op basis van de biometrische data die gemeten wordt vanuit de wearable device of van verschillende losse sensoren. Maar heeft een reguliere wearable device genoeg sensoren om stress te kunnen detecteren? Zo niet, welke sensoren kunnen we wel gebruik van maken om biometrische data op te meten? Zo ja, hoe wordt de data dan direct overgebracht naar een andere werkomgeving? Als de data opgevraagd en ontvangen zijn, op welke manier wordt de data dan zo gescheiden dat er een stress patroon te herkennen is door de computer? Allerlei vragen over eenzelfde doel om stress te kunnen detecteren. Hieronder volgen de deelvragen met de bijbehorende onderbouwingen.</w:t>
       </w:r>
     </w:p>
@@ -14314,6 +14447,13 @@
           <w:lang w:val="nl-NL"/>
         </w:rPr>
         <w:tab/>
+      </w:r>
+      <w:r>
+        <w:rPr>
+          <w:rFonts w:ascii="Times New Roman" w:hAnsi="Times New Roman" w:cs="Times New Roman"/>
+          <w:color w:val="auto"/>
+          <w:lang w:val="nl-NL"/>
+        </w:rPr>
         <w:t>Hiermee moet er onderzocht worden welke sensoren die beschikbaar zijn om voor het onderzoek te kunnen gebruiken. Er wordt gekeken naar de beschikbaarheid van de data exporteren en er wordt gelet op de prijsklassen. Opdrachtgever wil liefst een smartwatch hebben, maar vanwege te krappe tijd om in te kopen, kan dit niet waarmaken. Er wordt wel een onderzoek gedaan of een smartwatch daadwerkelijk stress kunnen meten in theorie.</w:t>
       </w:r>
     </w:p>
@@ -14392,6 +14532,13 @@
           <w:lang w:val="nl-NL"/>
         </w:rPr>
         <w:tab/>
+      </w:r>
+      <w:r>
+        <w:rPr>
+          <w:rFonts w:ascii="Times New Roman" w:hAnsi="Times New Roman" w:cs="Times New Roman"/>
+          <w:color w:val="auto"/>
+          <w:lang w:val="nl-NL"/>
+        </w:rPr>
         <w:t xml:space="preserve">Hierin wordt onderzocht hoe stress gedetecteerd wordt vanuit de gemeten biometrische data. Bij sommige wetenschappelijke artikelen hebben de onderzoekers verschillende machine </w:t>
       </w:r>
       <w:proofErr w:type="spellStart"/>
@@ -14484,6 +14631,13 @@
           <w:lang w:val="nl-NL"/>
         </w:rPr>
         <w:tab/>
+      </w:r>
+      <w:r>
+        <w:rPr>
+          <w:rFonts w:ascii="Times New Roman" w:hAnsi="Times New Roman" w:cs="Times New Roman"/>
+          <w:color w:val="auto"/>
+          <w:lang w:val="nl-NL"/>
+        </w:rPr>
         <w:t xml:space="preserve">De data die wordt gemeten vanuit een persoon kan heel gevoelig zijn voor een ander die mogelijk misbruik kunnen maken. Dus hierbij is het gedachte over de privacy niet weg te denken. Er wordt hier een onderzoek gedaan over wat de rol binnen dit project kan zijn. Hoe kijken </w:t>
       </w:r>
       <w:r>
@@ -14522,7 +14676,7 @@
           <w:lang w:val="nl-NL"/>
         </w:rPr>
       </w:pPr>
-      <w:bookmarkStart w:id="25" w:name="_Toc527119649"/>
+      <w:bookmarkStart w:name="_Toc527119649" w:id="25"/>
       <w:r>
         <w:rPr>
           <w:rFonts w:ascii="Times New Roman" w:hAnsi="Times New Roman" w:cs="Times New Roman"/>
@@ -14555,6 +14709,13 @@
           <w:lang w:val="nl-NL"/>
         </w:rPr>
         <w:tab/>
+      </w:r>
+      <w:r>
+        <w:rPr>
+          <w:rFonts w:ascii="Times New Roman" w:hAnsi="Times New Roman" w:cs="Times New Roman"/>
+          <w:color w:val="auto"/>
+          <w:lang w:val="nl-NL"/>
+        </w:rPr>
         <w:t xml:space="preserve">De </w:t>
       </w:r>
       <w:proofErr w:type="spellStart"/>
@@ -14656,7 +14817,7 @@
           <w:lang w:val="nl-NL"/>
         </w:rPr>
       </w:pPr>
-      <w:bookmarkStart w:id="26" w:name="_Toc527119650"/>
+      <w:bookmarkStart w:name="_Toc527119650" w:id="26"/>
       <w:r>
         <w:rPr>
           <w:rFonts w:ascii="Times New Roman" w:hAnsi="Times New Roman" w:cs="Times New Roman"/>
@@ -14946,6 +15107,15 @@
         </w:rPr>
         <w:lastRenderedPageBreak/>
         <w:tab/>
+      </w:r>
+      <w:r>
+        <w:rPr>
+          <w:rStyle w:val="SubtleEmphasis"/>
+          <w:rFonts w:ascii="Times New Roman" w:hAnsi="Times New Roman" w:cs="Times New Roman"/>
+          <w:i w:val="0"/>
+          <w:color w:val="auto"/>
+          <w:lang w:val="nl-NL"/>
+        </w:rPr>
         <w:t xml:space="preserve">Voor het tweede deel van het onderzoek wordt er ook literatuuronderzoek gebruikt. De data die binnenkomt vanuit de sensoren zijn niet gestructureerd. Er zal een oplossing moeten komen voor het in structuur aan te brengen, zodat het makkelijk wordt met de verwerkingen. Vervolgens wordt er gekeken naar de bestaande oplossingen die stress kunnen herkennen. Er zijn verschillende classificatie algoritmen in machine </w:t>
       </w:r>
       <w:proofErr w:type="spellStart"/>
@@ -15171,6 +15341,15 @@
           <w:lang w:val="nl-NL"/>
         </w:rPr>
         <w:tab/>
+      </w:r>
+      <w:r>
+        <w:rPr>
+          <w:rFonts w:ascii="Times New Roman" w:hAnsi="Times New Roman" w:cs="Times New Roman"/>
+          <w:b/>
+          <w:bCs/>
+          <w:color w:val="auto"/>
+          <w:lang w:val="nl-NL"/>
+        </w:rPr>
         <w:t>Methode van aanpak (</w:t>
       </w:r>
       <w:r>
@@ -15261,7 +15440,7 @@
           <w:lang w:val="nl-NL"/>
         </w:rPr>
       </w:pPr>
-      <w:bookmarkStart w:id="27" w:name="_Toc527119651"/>
+      <w:bookmarkStart w:name="_Toc527119651" w:id="27"/>
       <w:r>
         <w:rPr>
           <w:rFonts w:ascii="Times New Roman" w:hAnsi="Times New Roman" w:cs="Times New Roman"/>
@@ -15287,7 +15466,7 @@
           <w:lang w:val="nl-NL"/>
         </w:rPr>
       </w:pPr>
-      <w:bookmarkStart w:id="28" w:name="_Toc527119652"/>
+      <w:bookmarkStart w:name="_Toc527119652" w:id="28"/>
       <w:r>
         <w:rPr>
           <w:rFonts w:ascii="Times New Roman" w:hAnsi="Times New Roman" w:cs="Times New Roman"/>
@@ -15313,7 +15492,7 @@
           <w:lang w:val="nl-NL"/>
         </w:rPr>
       </w:pPr>
-      <w:bookmarkStart w:id="29" w:name="_Toc527119653"/>
+      <w:bookmarkStart w:name="_Toc527119653" w:id="29"/>
       <w:r>
         <w:rPr>
           <w:rFonts w:ascii="Times New Roman" w:hAnsi="Times New Roman" w:cs="Times New Roman"/>
@@ -15338,7 +15517,7 @@
           <w:lang w:val="nl-NL"/>
         </w:rPr>
       </w:pPr>
-      <w:bookmarkStart w:id="30" w:name="_Toc527119654"/>
+      <w:bookmarkStart w:name="_Toc527119654" w:id="30"/>
       <w:r>
         <w:rPr>
           <w:rFonts w:ascii="Times New Roman" w:hAnsi="Times New Roman" w:cs="Times New Roman"/>
@@ -15383,7 +15562,7 @@
           <w:lang w:val="nl-NL"/>
         </w:rPr>
       </w:pPr>
-      <w:bookmarkStart w:id="31" w:name="_Toc527119655"/>
+      <w:bookmarkStart w:name="_Toc527119655" w:id="31"/>
       <w:r>
         <w:rPr>
           <w:rFonts w:ascii="Times New Roman" w:hAnsi="Times New Roman" w:cs="Times New Roman"/>
@@ -15410,7 +15589,7 @@
           <w:lang w:val="nl-NL"/>
         </w:rPr>
       </w:pPr>
-      <w:bookmarkStart w:id="32" w:name="_Toc527119656"/>
+      <w:bookmarkStart w:name="_Toc527119656" w:id="32"/>
       <w:r>
         <w:rPr>
           <w:rFonts w:ascii="Times New Roman" w:hAnsi="Times New Roman" w:cs="Times New Roman"/>
@@ -15436,7 +15615,7 @@
           <w:lang w:val="nl-NL"/>
         </w:rPr>
       </w:pPr>
-      <w:bookmarkStart w:id="33" w:name="_Toc527119657"/>
+      <w:bookmarkStart w:name="_Toc527119657" w:id="33"/>
       <w:r>
         <w:rPr>
           <w:rFonts w:ascii="Times New Roman" w:hAnsi="Times New Roman" w:cs="Times New Roman"/>
@@ -15462,7 +15641,7 @@
           <w:lang w:val="nl-NL"/>
         </w:rPr>
       </w:pPr>
-      <w:bookmarkStart w:id="34" w:name="_Toc527119658"/>
+      <w:bookmarkStart w:name="_Toc527119658" w:id="34"/>
       <w:r>
         <w:rPr>
           <w:rFonts w:ascii="Times New Roman" w:hAnsi="Times New Roman" w:cs="Times New Roman"/>
@@ -15488,7 +15667,7 @@
           <w:lang w:val="nl-NL"/>
         </w:rPr>
       </w:pPr>
-      <w:bookmarkStart w:id="35" w:name="_Toc527119659"/>
+      <w:bookmarkStart w:name="_Toc527119659" w:id="35"/>
       <w:r>
         <w:rPr>
           <w:rFonts w:ascii="Times New Roman" w:hAnsi="Times New Roman" w:cs="Times New Roman"/>
@@ -15514,7 +15693,7 @@
           <w:lang w:val="nl-NL"/>
         </w:rPr>
       </w:pPr>
-      <w:bookmarkStart w:id="36" w:name="_Toc527119660"/>
+      <w:bookmarkStart w:name="_Toc527119660" w:id="36"/>
       <w:r>
         <w:rPr>
           <w:rFonts w:ascii="Times New Roman" w:hAnsi="Times New Roman" w:cs="Times New Roman"/>
@@ -15570,7 +15749,7 @@
           <w:lang w:val="nl-NL"/>
         </w:rPr>
       </w:pPr>
-      <w:bookmarkStart w:id="37" w:name="_Toc527119661"/>
+      <w:bookmarkStart w:name="_Toc527119661" w:id="37"/>
       <w:r>
         <w:rPr>
           <w:rFonts w:ascii="Times New Roman" w:hAnsi="Times New Roman" w:cs="Times New Roman"/>
@@ -15606,7 +15785,7 @@
           <w:lang w:val="nl-NL"/>
         </w:rPr>
       </w:pPr>
-      <w:bookmarkStart w:id="38" w:name="_Toc527119662"/>
+      <w:bookmarkStart w:name="_Toc527119662" w:id="38"/>
       <w:r>
         <w:rPr>
           <w:rFonts w:ascii="Times New Roman" w:hAnsi="Times New Roman" w:cs="Times New Roman"/>
@@ -15642,7 +15821,7 @@
           <w:lang w:val="nl-NL"/>
         </w:rPr>
       </w:pPr>
-      <w:bookmarkStart w:id="39" w:name="_Toc527119663"/>
+      <w:bookmarkStart w:name="_Toc527119663" w:id="39"/>
       <w:r>
         <w:rPr>
           <w:rFonts w:ascii="Times New Roman" w:hAnsi="Times New Roman" w:cs="Times New Roman"/>
@@ -15668,7 +15847,7 @@
           <w:lang w:val="nl-NL"/>
         </w:rPr>
       </w:pPr>
-      <w:bookmarkStart w:id="40" w:name="_Toc527119664"/>
+      <w:bookmarkStart w:name="_Toc527119664" w:id="40"/>
       <w:r>
         <w:rPr>
           <w:rFonts w:ascii="Times New Roman" w:hAnsi="Times New Roman" w:cs="Times New Roman"/>
@@ -15694,7 +15873,7 @@
           <w:lang w:val="nl-NL"/>
         </w:rPr>
       </w:pPr>
-      <w:bookmarkStart w:id="41" w:name="_Toc527119665"/>
+      <w:bookmarkStart w:name="_Toc527119665" w:id="41"/>
       <w:r>
         <w:rPr>
           <w:rFonts w:ascii="Times New Roman" w:hAnsi="Times New Roman" w:cs="Times New Roman"/>
@@ -15705,7 +15884,6 @@
         </w:rPr>
         <w:t xml:space="preserve">APPENDIX C | </w:t>
       </w:r>
-      <w:bookmarkEnd w:id="41"/>
       <w:r>
         <w:rPr>
           <w:rFonts w:ascii="Times New Roman" w:hAnsi="Times New Roman" w:cs="Times New Roman"/>
@@ -15716,6 +15894,23 @@
         </w:rPr>
         <w:t>Testrapporten</w:t>
       </w:r>
+      <w:bookmarkEnd w:id="41"/>
+    </w:p>
+    <w:p w14:noSpellErr="1">
+      <w:pPr>
+        <w:pStyle w:val="Normal"/>
+        <w:rPr>
+          <w:lang w:val="nl-NL"/>
+        </w:rPr>
+      </w:pPr>
+    </w:p>
+    <w:p w14:noSpellErr="1">
+      <w:pPr>
+        <w:pStyle w:val="Normal"/>
+        <w:rPr>
+          <w:lang w:val="nl-NL"/>
+        </w:rPr>
+      </w:pPr>
     </w:p>
     <w:p>
       <w:pPr>
@@ -15730,7 +15925,7 @@
           <w:lang w:val="nl-NL"/>
         </w:rPr>
       </w:pPr>
-      <w:bookmarkStart w:id="42" w:name="_Toc527119666"/>
+      <w:bookmarkStart w:name="_Toc527119666" w:id="42"/>
       <w:r>
         <w:rPr>
           <w:rFonts w:ascii="Times New Roman" w:hAnsi="Times New Roman" w:cs="Times New Roman"/>
@@ -15875,7 +16070,7 @@
             <w:proofErr w:type="spellStart"/>
             <w:r>
               <w:rPr>
-                <w:rFonts w:ascii="Times New Roman" w:eastAsia="Times New Roman" w:hAnsi="Times New Roman" w:cs="Times New Roman"/>
+                <w:rFonts w:ascii="Times New Roman" w:hAnsi="Times New Roman" w:eastAsia="Times New Roman" w:cs="Times New Roman"/>
                 <w:color w:val="auto"/>
               </w:rPr>
               <w:t>Stagebegeleider</w:t>
@@ -15883,7 +16078,7 @@
             <w:proofErr w:type="spellEnd"/>
             <w:r>
               <w:rPr>
-                <w:rFonts w:ascii="Times New Roman" w:eastAsia="Times New Roman" w:hAnsi="Times New Roman" w:cs="Times New Roman"/>
+                <w:rFonts w:ascii="Times New Roman" w:hAnsi="Times New Roman" w:eastAsia="Times New Roman" w:cs="Times New Roman"/>
                 <w:color w:val="auto"/>
               </w:rPr>
               <w:t xml:space="preserve"> </w:t>
@@ -15891,7 +16086,7 @@
             <w:proofErr w:type="spellStart"/>
             <w:r>
               <w:rPr>
-                <w:rFonts w:ascii="Times New Roman" w:eastAsia="Times New Roman" w:hAnsi="Times New Roman" w:cs="Times New Roman"/>
+                <w:rFonts w:ascii="Times New Roman" w:hAnsi="Times New Roman" w:eastAsia="Times New Roman" w:cs="Times New Roman"/>
                 <w:color w:val="auto"/>
               </w:rPr>
               <w:t>kan</w:t>
@@ -15899,7 +16094,7 @@
             <w:proofErr w:type="spellEnd"/>
             <w:r>
               <w:rPr>
-                <w:rFonts w:ascii="Times New Roman" w:eastAsia="Times New Roman" w:hAnsi="Times New Roman" w:cs="Times New Roman"/>
+                <w:rFonts w:ascii="Times New Roman" w:hAnsi="Times New Roman" w:eastAsia="Times New Roman" w:cs="Times New Roman"/>
                 <w:color w:val="auto"/>
               </w:rPr>
               <w:t xml:space="preserve"> </w:t>
@@ -15907,7 +16102,7 @@
             <w:proofErr w:type="spellStart"/>
             <w:r>
               <w:rPr>
-                <w:rFonts w:ascii="Times New Roman" w:eastAsia="Times New Roman" w:hAnsi="Times New Roman" w:cs="Times New Roman"/>
+                <w:rFonts w:ascii="Times New Roman" w:hAnsi="Times New Roman" w:eastAsia="Times New Roman" w:cs="Times New Roman"/>
                 <w:color w:val="auto"/>
               </w:rPr>
               <w:t>ziek</w:t>
@@ -15915,7 +16110,7 @@
             <w:proofErr w:type="spellEnd"/>
             <w:r>
               <w:rPr>
-                <w:rFonts w:ascii="Times New Roman" w:eastAsia="Times New Roman" w:hAnsi="Times New Roman" w:cs="Times New Roman"/>
+                <w:rFonts w:ascii="Times New Roman" w:hAnsi="Times New Roman" w:eastAsia="Times New Roman" w:cs="Times New Roman"/>
                 <w:color w:val="auto"/>
               </w:rPr>
               <w:t xml:space="preserve"> </w:t>
@@ -15923,7 +16118,7 @@
             <w:proofErr w:type="spellStart"/>
             <w:r>
               <w:rPr>
-                <w:rFonts w:ascii="Times New Roman" w:eastAsia="Times New Roman" w:hAnsi="Times New Roman" w:cs="Times New Roman"/>
+                <w:rFonts w:ascii="Times New Roman" w:hAnsi="Times New Roman" w:eastAsia="Times New Roman" w:cs="Times New Roman"/>
                 <w:color w:val="auto"/>
               </w:rPr>
               <w:t>worden</w:t>
@@ -15931,7 +16126,7 @@
             <w:proofErr w:type="spellEnd"/>
             <w:r>
               <w:rPr>
-                <w:rFonts w:ascii="Times New Roman" w:eastAsia="Times New Roman" w:hAnsi="Times New Roman" w:cs="Times New Roman"/>
+                <w:rFonts w:ascii="Times New Roman" w:hAnsi="Times New Roman" w:eastAsia="Times New Roman" w:cs="Times New Roman"/>
                 <w:color w:val="auto"/>
               </w:rPr>
               <w:t>.</w:t>
@@ -16130,7 +16325,7 @@
             </w:pPr>
             <w:r>
               <w:rPr>
-                <w:rFonts w:ascii="Times New Roman" w:eastAsia="Times New Roman" w:hAnsi="Times New Roman" w:cs="Times New Roman"/>
+                <w:rFonts w:ascii="Times New Roman" w:hAnsi="Times New Roman" w:eastAsia="Times New Roman" w:cs="Times New Roman"/>
                 <w:color w:val="auto"/>
                 <w:lang w:val="nl-NL"/>
               </w:rPr>
@@ -16180,7 +16375,7 @@
             </w:pPr>
             <w:r>
               <w:rPr>
-                <w:rFonts w:ascii="Times New Roman" w:eastAsia="Times New Roman" w:hAnsi="Times New Roman" w:cs="Times New Roman"/>
+                <w:rFonts w:ascii="Times New Roman" w:hAnsi="Times New Roman" w:eastAsia="Times New Roman" w:cs="Times New Roman"/>
                 <w:color w:val="auto"/>
                 <w:lang w:val="nl-NL"/>
               </w:rPr>
@@ -16230,7 +16425,7 @@
             </w:pPr>
             <w:r>
               <w:rPr>
-                <w:rFonts w:ascii="Times New Roman" w:eastAsia="Times New Roman" w:hAnsi="Times New Roman" w:cs="Times New Roman"/>
+                <w:rFonts w:ascii="Times New Roman" w:hAnsi="Times New Roman" w:eastAsia="Times New Roman" w:cs="Times New Roman"/>
                 <w:color w:val="auto"/>
               </w:rPr>
               <w:t xml:space="preserve">Hele </w:t>
@@ -16238,7 +16433,7 @@
             <w:proofErr w:type="spellStart"/>
             <w:r>
               <w:rPr>
-                <w:rFonts w:ascii="Times New Roman" w:eastAsia="Times New Roman" w:hAnsi="Times New Roman" w:cs="Times New Roman"/>
+                <w:rFonts w:ascii="Times New Roman" w:hAnsi="Times New Roman" w:eastAsia="Times New Roman" w:cs="Times New Roman"/>
                 <w:color w:val="auto"/>
               </w:rPr>
               <w:t>periode</w:t>
@@ -16361,7 +16556,7 @@
             <w:proofErr w:type="spellStart"/>
             <w:r>
               <w:rPr>
-                <w:rFonts w:ascii="Times New Roman" w:eastAsia="Times New Roman" w:hAnsi="Times New Roman" w:cs="Times New Roman"/>
+                <w:rFonts w:ascii="Times New Roman" w:hAnsi="Times New Roman" w:eastAsia="Times New Roman" w:cs="Times New Roman"/>
                 <w:color w:val="auto"/>
               </w:rPr>
               <w:t>Ik</w:t>
@@ -16369,7 +16564,7 @@
             <w:proofErr w:type="spellEnd"/>
             <w:r>
               <w:rPr>
-                <w:rFonts w:ascii="Times New Roman" w:eastAsia="Times New Roman" w:hAnsi="Times New Roman" w:cs="Times New Roman"/>
+                <w:rFonts w:ascii="Times New Roman" w:hAnsi="Times New Roman" w:eastAsia="Times New Roman" w:cs="Times New Roman"/>
                 <w:color w:val="auto"/>
               </w:rPr>
               <w:t xml:space="preserve"> </w:t>
@@ -16377,7 +16572,7 @@
             <w:proofErr w:type="spellStart"/>
             <w:r>
               <w:rPr>
-                <w:rFonts w:ascii="Times New Roman" w:eastAsia="Times New Roman" w:hAnsi="Times New Roman" w:cs="Times New Roman"/>
+                <w:rFonts w:ascii="Times New Roman" w:hAnsi="Times New Roman" w:eastAsia="Times New Roman" w:cs="Times New Roman"/>
                 <w:color w:val="auto"/>
               </w:rPr>
               <w:t>kan</w:t>
@@ -16385,7 +16580,7 @@
             <w:proofErr w:type="spellEnd"/>
             <w:r>
               <w:rPr>
-                <w:rFonts w:ascii="Times New Roman" w:eastAsia="Times New Roman" w:hAnsi="Times New Roman" w:cs="Times New Roman"/>
+                <w:rFonts w:ascii="Times New Roman" w:hAnsi="Times New Roman" w:eastAsia="Times New Roman" w:cs="Times New Roman"/>
                 <w:color w:val="auto"/>
               </w:rPr>
               <w:t xml:space="preserve"> </w:t>
@@ -16393,7 +16588,7 @@
             <w:proofErr w:type="spellStart"/>
             <w:r>
               <w:rPr>
-                <w:rFonts w:ascii="Times New Roman" w:eastAsia="Times New Roman" w:hAnsi="Times New Roman" w:cs="Times New Roman"/>
+                <w:rFonts w:ascii="Times New Roman" w:hAnsi="Times New Roman" w:eastAsia="Times New Roman" w:cs="Times New Roman"/>
                 <w:color w:val="auto"/>
               </w:rPr>
               <w:t>ziek</w:t>
@@ -16401,7 +16596,7 @@
             <w:proofErr w:type="spellEnd"/>
             <w:r>
               <w:rPr>
-                <w:rFonts w:ascii="Times New Roman" w:eastAsia="Times New Roman" w:hAnsi="Times New Roman" w:cs="Times New Roman"/>
+                <w:rFonts w:ascii="Times New Roman" w:hAnsi="Times New Roman" w:eastAsia="Times New Roman" w:cs="Times New Roman"/>
                 <w:color w:val="auto"/>
               </w:rPr>
               <w:t xml:space="preserve"> </w:t>
@@ -16409,7 +16604,7 @@
             <w:proofErr w:type="spellStart"/>
             <w:r>
               <w:rPr>
-                <w:rFonts w:ascii="Times New Roman" w:eastAsia="Times New Roman" w:hAnsi="Times New Roman" w:cs="Times New Roman"/>
+                <w:rFonts w:ascii="Times New Roman" w:hAnsi="Times New Roman" w:eastAsia="Times New Roman" w:cs="Times New Roman"/>
                 <w:color w:val="auto"/>
               </w:rPr>
               <w:t>worden</w:t>
@@ -16417,7 +16612,7 @@
             <w:proofErr w:type="spellEnd"/>
             <w:r>
               <w:rPr>
-                <w:rFonts w:ascii="Times New Roman" w:eastAsia="Times New Roman" w:hAnsi="Times New Roman" w:cs="Times New Roman"/>
+                <w:rFonts w:ascii="Times New Roman" w:hAnsi="Times New Roman" w:eastAsia="Times New Roman" w:cs="Times New Roman"/>
                 <w:color w:val="auto"/>
               </w:rPr>
               <w:t>.</w:t>
@@ -16616,7 +16811,7 @@
             </w:pPr>
             <w:r>
               <w:rPr>
-                <w:rFonts w:ascii="Times New Roman" w:eastAsia="Times New Roman" w:hAnsi="Times New Roman" w:cs="Times New Roman"/>
+                <w:rFonts w:ascii="Times New Roman" w:hAnsi="Times New Roman" w:eastAsia="Times New Roman" w:cs="Times New Roman"/>
                 <w:color w:val="auto"/>
                 <w:lang w:val="nl-NL"/>
               </w:rPr>
@@ -16667,7 +16862,7 @@
             </w:pPr>
             <w:r>
               <w:rPr>
-                <w:rFonts w:ascii="Times New Roman" w:eastAsia="Times New Roman" w:hAnsi="Times New Roman" w:cs="Times New Roman"/>
+                <w:rFonts w:ascii="Times New Roman" w:hAnsi="Times New Roman" w:eastAsia="Times New Roman" w:cs="Times New Roman"/>
                 <w:color w:val="auto"/>
                 <w:lang w:val="nl-NL"/>
               </w:rPr>
@@ -16717,7 +16912,7 @@
             </w:pPr>
             <w:r>
               <w:rPr>
-                <w:rFonts w:ascii="Times New Roman" w:eastAsia="Times New Roman" w:hAnsi="Times New Roman" w:cs="Times New Roman"/>
+                <w:rFonts w:ascii="Times New Roman" w:hAnsi="Times New Roman" w:eastAsia="Times New Roman" w:cs="Times New Roman"/>
                 <w:color w:val="auto"/>
               </w:rPr>
               <w:t xml:space="preserve">Hele </w:t>
@@ -16725,7 +16920,7 @@
             <w:proofErr w:type="spellStart"/>
             <w:r>
               <w:rPr>
-                <w:rFonts w:ascii="Times New Roman" w:eastAsia="Times New Roman" w:hAnsi="Times New Roman" w:cs="Times New Roman"/>
+                <w:rFonts w:ascii="Times New Roman" w:hAnsi="Times New Roman" w:eastAsia="Times New Roman" w:cs="Times New Roman"/>
                 <w:color w:val="auto"/>
               </w:rPr>
               <w:t>periode</w:t>
@@ -16847,7 +17042,7 @@
             </w:pPr>
             <w:r>
               <w:rPr>
-                <w:rFonts w:ascii="Times New Roman" w:eastAsia="Times New Roman" w:hAnsi="Times New Roman" w:cs="Times New Roman"/>
+                <w:rFonts w:ascii="Times New Roman" w:hAnsi="Times New Roman" w:eastAsia="Times New Roman" w:cs="Times New Roman"/>
                 <w:color w:val="auto"/>
                 <w:lang w:val="nl-NL"/>
               </w:rPr>
@@ -17047,7 +17242,7 @@
             </w:pPr>
             <w:r>
               <w:rPr>
-                <w:rFonts w:ascii="Times New Roman" w:eastAsia="Times New Roman" w:hAnsi="Times New Roman" w:cs="Times New Roman"/>
+                <w:rFonts w:ascii="Times New Roman" w:hAnsi="Times New Roman" w:eastAsia="Times New Roman" w:cs="Times New Roman"/>
                 <w:color w:val="auto"/>
                 <w:lang w:val="nl-NL"/>
               </w:rPr>
@@ -17097,7 +17292,7 @@
             </w:pPr>
             <w:r>
               <w:rPr>
-                <w:rFonts w:ascii="Times New Roman" w:eastAsia="Times New Roman" w:hAnsi="Times New Roman" w:cs="Times New Roman"/>
+                <w:rFonts w:ascii="Times New Roman" w:hAnsi="Times New Roman" w:eastAsia="Times New Roman" w:cs="Times New Roman"/>
                 <w:color w:val="auto"/>
                 <w:lang w:val="nl-NL"/>
               </w:rPr>
@@ -17147,7 +17342,7 @@
             </w:pPr>
             <w:r>
               <w:rPr>
-                <w:rFonts w:ascii="Times New Roman" w:eastAsia="Times New Roman" w:hAnsi="Times New Roman" w:cs="Times New Roman"/>
+                <w:rFonts w:ascii="Times New Roman" w:hAnsi="Times New Roman" w:eastAsia="Times New Roman" w:cs="Times New Roman"/>
                 <w:color w:val="auto"/>
               </w:rPr>
               <w:t xml:space="preserve">Hele </w:t>
@@ -17155,7 +17350,7 @@
             <w:proofErr w:type="spellStart"/>
             <w:r>
               <w:rPr>
-                <w:rFonts w:ascii="Times New Roman" w:eastAsia="Times New Roman" w:hAnsi="Times New Roman" w:cs="Times New Roman"/>
+                <w:rFonts w:ascii="Times New Roman" w:hAnsi="Times New Roman" w:eastAsia="Times New Roman" w:cs="Times New Roman"/>
                 <w:color w:val="auto"/>
               </w:rPr>
               <w:t>periode</w:t>
@@ -17277,7 +17472,7 @@
             </w:pPr>
             <w:r>
               <w:rPr>
-                <w:rFonts w:ascii="Times New Roman" w:eastAsia="Times New Roman" w:hAnsi="Times New Roman" w:cs="Times New Roman"/>
+                <w:rFonts w:ascii="Times New Roman" w:hAnsi="Times New Roman" w:eastAsia="Times New Roman" w:cs="Times New Roman"/>
                 <w:color w:val="auto"/>
                 <w:lang w:val="nl-NL"/>
               </w:rPr>
@@ -17477,7 +17672,7 @@
             </w:pPr>
             <w:r>
               <w:rPr>
-                <w:rFonts w:ascii="Times New Roman" w:eastAsia="Times New Roman" w:hAnsi="Times New Roman" w:cs="Times New Roman"/>
+                <w:rFonts w:ascii="Times New Roman" w:hAnsi="Times New Roman" w:eastAsia="Times New Roman" w:cs="Times New Roman"/>
                 <w:color w:val="auto"/>
                 <w:lang w:val="nl-NL"/>
               </w:rPr>
@@ -17527,7 +17722,7 @@
             </w:pPr>
             <w:r>
               <w:rPr>
-                <w:rFonts w:ascii="Times New Roman" w:eastAsia="Times New Roman" w:hAnsi="Times New Roman" w:cs="Times New Roman"/>
+                <w:rFonts w:ascii="Times New Roman" w:hAnsi="Times New Roman" w:eastAsia="Times New Roman" w:cs="Times New Roman"/>
                 <w:color w:val="auto"/>
                 <w:lang w:val="nl-NL"/>
               </w:rPr>
@@ -17577,7 +17772,7 @@
             </w:pPr>
             <w:r>
               <w:rPr>
-                <w:rFonts w:ascii="Times New Roman" w:eastAsia="Times New Roman" w:hAnsi="Times New Roman" w:cs="Times New Roman"/>
+                <w:rFonts w:ascii="Times New Roman" w:hAnsi="Times New Roman" w:eastAsia="Times New Roman" w:cs="Times New Roman"/>
                 <w:color w:val="auto"/>
               </w:rPr>
               <w:t xml:space="preserve">Hele </w:t>
@@ -17585,7 +17780,7 @@
             <w:proofErr w:type="spellStart"/>
             <w:r>
               <w:rPr>
-                <w:rFonts w:ascii="Times New Roman" w:eastAsia="Times New Roman" w:hAnsi="Times New Roman" w:cs="Times New Roman"/>
+                <w:rFonts w:ascii="Times New Roman" w:hAnsi="Times New Roman" w:eastAsia="Times New Roman" w:cs="Times New Roman"/>
                 <w:color w:val="auto"/>
               </w:rPr>
               <w:t>periode</w:t>
@@ -17707,7 +17902,7 @@
             </w:pPr>
             <w:r>
               <w:rPr>
-                <w:rFonts w:ascii="Times New Roman" w:eastAsia="Times New Roman" w:hAnsi="Times New Roman" w:cs="Times New Roman"/>
+                <w:rFonts w:ascii="Times New Roman" w:hAnsi="Times New Roman" w:eastAsia="Times New Roman" w:cs="Times New Roman"/>
                 <w:color w:val="auto"/>
                 <w:lang w:val="nl-NL"/>
               </w:rPr>
@@ -17907,7 +18102,7 @@
             </w:pPr>
             <w:r>
               <w:rPr>
-                <w:rFonts w:ascii="Times New Roman" w:eastAsia="Times New Roman" w:hAnsi="Times New Roman" w:cs="Times New Roman"/>
+                <w:rFonts w:ascii="Times New Roman" w:hAnsi="Times New Roman" w:eastAsia="Times New Roman" w:cs="Times New Roman"/>
                 <w:color w:val="auto"/>
                 <w:lang w:val="nl-NL"/>
               </w:rPr>
@@ -17957,7 +18152,7 @@
             </w:pPr>
             <w:r>
               <w:rPr>
-                <w:rFonts w:ascii="Times New Roman" w:eastAsia="Times New Roman" w:hAnsi="Times New Roman" w:cs="Times New Roman"/>
+                <w:rFonts w:ascii="Times New Roman" w:hAnsi="Times New Roman" w:eastAsia="Times New Roman" w:cs="Times New Roman"/>
                 <w:color w:val="auto"/>
                 <w:lang w:val="nl-NL"/>
               </w:rPr>
@@ -18007,7 +18202,7 @@
             </w:pPr>
             <w:r>
               <w:rPr>
-                <w:rFonts w:ascii="Times New Roman" w:eastAsia="Times New Roman" w:hAnsi="Times New Roman" w:cs="Times New Roman"/>
+                <w:rFonts w:ascii="Times New Roman" w:hAnsi="Times New Roman" w:eastAsia="Times New Roman" w:cs="Times New Roman"/>
                 <w:color w:val="auto"/>
               </w:rPr>
               <w:t xml:space="preserve">Hele </w:t>
@@ -18015,7 +18210,7 @@
             <w:proofErr w:type="spellStart"/>
             <w:r>
               <w:rPr>
-                <w:rFonts w:ascii="Times New Roman" w:eastAsia="Times New Roman" w:hAnsi="Times New Roman" w:cs="Times New Roman"/>
+                <w:rFonts w:ascii="Times New Roman" w:hAnsi="Times New Roman" w:eastAsia="Times New Roman" w:cs="Times New Roman"/>
                 <w:color w:val="auto"/>
               </w:rPr>
               <w:t>periode</w:t>
@@ -18137,7 +18332,7 @@
             </w:pPr>
             <w:r>
               <w:rPr>
-                <w:rFonts w:ascii="Times New Roman" w:eastAsia="Times New Roman" w:hAnsi="Times New Roman" w:cs="Times New Roman"/>
+                <w:rFonts w:ascii="Times New Roman" w:hAnsi="Times New Roman" w:eastAsia="Times New Roman" w:cs="Times New Roman"/>
                 <w:color w:val="auto"/>
                 <w:lang w:val="nl-NL"/>
               </w:rPr>
@@ -18337,7 +18532,7 @@
             </w:pPr>
             <w:r>
               <w:rPr>
-                <w:rFonts w:ascii="Times New Roman" w:eastAsia="Times New Roman" w:hAnsi="Times New Roman" w:cs="Times New Roman"/>
+                <w:rFonts w:ascii="Times New Roman" w:hAnsi="Times New Roman" w:eastAsia="Times New Roman" w:cs="Times New Roman"/>
                 <w:color w:val="auto"/>
                 <w:lang w:val="nl-NL"/>
               </w:rPr>
@@ -18346,7 +18541,7 @@
             <w:proofErr w:type="gramStart"/>
             <w:r>
               <w:rPr>
-                <w:rFonts w:ascii="Times New Roman" w:eastAsia="Times New Roman" w:hAnsi="Times New Roman" w:cs="Times New Roman"/>
+                <w:rFonts w:ascii="Times New Roman" w:hAnsi="Times New Roman" w:eastAsia="Times New Roman" w:cs="Times New Roman"/>
                 <w:color w:val="auto"/>
                 <w:lang w:val="nl-NL"/>
               </w:rPr>
@@ -18355,7 +18550,7 @@
             <w:proofErr w:type="gramEnd"/>
             <w:r>
               <w:rPr>
-                <w:rFonts w:ascii="Times New Roman" w:eastAsia="Times New Roman" w:hAnsi="Times New Roman" w:cs="Times New Roman"/>
+                <w:rFonts w:ascii="Times New Roman" w:hAnsi="Times New Roman" w:eastAsia="Times New Roman" w:cs="Times New Roman"/>
                 <w:color w:val="auto"/>
                 <w:lang w:val="nl-NL"/>
               </w:rPr>
@@ -18405,7 +18600,7 @@
             </w:pPr>
             <w:r>
               <w:rPr>
-                <w:rFonts w:ascii="Times New Roman" w:eastAsia="Times New Roman" w:hAnsi="Times New Roman" w:cs="Times New Roman"/>
+                <w:rFonts w:ascii="Times New Roman" w:hAnsi="Times New Roman" w:eastAsia="Times New Roman" w:cs="Times New Roman"/>
                 <w:color w:val="auto"/>
                 <w:lang w:val="nl-NL"/>
               </w:rPr>
@@ -18414,7 +18609,7 @@
             <w:proofErr w:type="spellStart"/>
             <w:r>
               <w:rPr>
-                <w:rFonts w:ascii="Times New Roman" w:eastAsia="Times New Roman" w:hAnsi="Times New Roman" w:cs="Times New Roman"/>
+                <w:rFonts w:ascii="Times New Roman" w:hAnsi="Times New Roman" w:eastAsia="Times New Roman" w:cs="Times New Roman"/>
                 <w:color w:val="auto"/>
                 <w:lang w:val="nl-NL"/>
               </w:rPr>
@@ -18423,7 +18618,7 @@
             <w:proofErr w:type="spellEnd"/>
             <w:r>
               <w:rPr>
-                <w:rFonts w:ascii="Times New Roman" w:eastAsia="Times New Roman" w:hAnsi="Times New Roman" w:cs="Times New Roman"/>
+                <w:rFonts w:ascii="Times New Roman" w:hAnsi="Times New Roman" w:eastAsia="Times New Roman" w:cs="Times New Roman"/>
                 <w:color w:val="auto"/>
                 <w:lang w:val="nl-NL"/>
               </w:rPr>
@@ -18473,7 +18668,7 @@
             </w:pPr>
             <w:r>
               <w:rPr>
-                <w:rFonts w:ascii="Times New Roman" w:eastAsia="Times New Roman" w:hAnsi="Times New Roman" w:cs="Times New Roman"/>
+                <w:rFonts w:ascii="Times New Roman" w:hAnsi="Times New Roman" w:eastAsia="Times New Roman" w:cs="Times New Roman"/>
                 <w:color w:val="auto"/>
               </w:rPr>
               <w:t xml:space="preserve">Hele </w:t>
@@ -18481,7 +18676,7 @@
             <w:proofErr w:type="spellStart"/>
             <w:r>
               <w:rPr>
-                <w:rFonts w:ascii="Times New Roman" w:eastAsia="Times New Roman" w:hAnsi="Times New Roman" w:cs="Times New Roman"/>
+                <w:rFonts w:ascii="Times New Roman" w:hAnsi="Times New Roman" w:eastAsia="Times New Roman" w:cs="Times New Roman"/>
                 <w:color w:val="auto"/>
               </w:rPr>
               <w:t>periode</w:t>
@@ -18603,7 +18798,7 @@
             </w:pPr>
             <w:r>
               <w:rPr>
-                <w:rFonts w:ascii="Times New Roman" w:eastAsia="Times New Roman" w:hAnsi="Times New Roman" w:cs="Times New Roman"/>
+                <w:rFonts w:ascii="Times New Roman" w:hAnsi="Times New Roman" w:eastAsia="Times New Roman" w:cs="Times New Roman"/>
                 <w:color w:val="auto"/>
                 <w:lang w:val="nl-NL"/>
               </w:rPr>
@@ -18803,7 +18998,7 @@
             </w:pPr>
             <w:r>
               <w:rPr>
-                <w:rFonts w:ascii="Times New Roman" w:eastAsia="Times New Roman" w:hAnsi="Times New Roman" w:cs="Times New Roman"/>
+                <w:rFonts w:ascii="Times New Roman" w:hAnsi="Times New Roman" w:eastAsia="Times New Roman" w:cs="Times New Roman"/>
                 <w:color w:val="auto"/>
                 <w:lang w:val="nl-NL"/>
               </w:rPr>
@@ -18853,7 +19048,7 @@
             </w:pPr>
             <w:r>
               <w:rPr>
-                <w:rFonts w:ascii="Times New Roman" w:eastAsia="Times New Roman" w:hAnsi="Times New Roman" w:cs="Times New Roman"/>
+                <w:rFonts w:ascii="Times New Roman" w:hAnsi="Times New Roman" w:eastAsia="Times New Roman" w:cs="Times New Roman"/>
                 <w:color w:val="auto"/>
                 <w:lang w:val="nl-NL"/>
               </w:rPr>
@@ -18862,7 +19057,7 @@
             <w:proofErr w:type="spellStart"/>
             <w:r>
               <w:rPr>
-                <w:rFonts w:ascii="Times New Roman" w:eastAsia="Times New Roman" w:hAnsi="Times New Roman" w:cs="Times New Roman"/>
+                <w:rFonts w:ascii="Times New Roman" w:hAnsi="Times New Roman" w:eastAsia="Times New Roman" w:cs="Times New Roman"/>
                 <w:color w:val="auto"/>
                 <w:lang w:val="nl-NL"/>
               </w:rPr>
@@ -18871,7 +19066,7 @@
             <w:proofErr w:type="spellEnd"/>
             <w:r>
               <w:rPr>
-                <w:rFonts w:ascii="Times New Roman" w:eastAsia="Times New Roman" w:hAnsi="Times New Roman" w:cs="Times New Roman"/>
+                <w:rFonts w:ascii="Times New Roman" w:hAnsi="Times New Roman" w:eastAsia="Times New Roman" w:cs="Times New Roman"/>
                 <w:color w:val="auto"/>
                 <w:lang w:val="nl-NL"/>
               </w:rPr>
@@ -18921,7 +19116,7 @@
             </w:pPr>
             <w:r>
               <w:rPr>
-                <w:rFonts w:ascii="Times New Roman" w:eastAsia="Times New Roman" w:hAnsi="Times New Roman" w:cs="Times New Roman"/>
+                <w:rFonts w:ascii="Times New Roman" w:hAnsi="Times New Roman" w:eastAsia="Times New Roman" w:cs="Times New Roman"/>
                 <w:color w:val="auto"/>
               </w:rPr>
               <w:t xml:space="preserve">Hele </w:t>
@@ -18929,7 +19124,7 @@
             <w:proofErr w:type="spellStart"/>
             <w:r>
               <w:rPr>
-                <w:rFonts w:ascii="Times New Roman" w:eastAsia="Times New Roman" w:hAnsi="Times New Roman" w:cs="Times New Roman"/>
+                <w:rFonts w:ascii="Times New Roman" w:hAnsi="Times New Roman" w:eastAsia="Times New Roman" w:cs="Times New Roman"/>
                 <w:color w:val="auto"/>
               </w:rPr>
               <w:t>periode</w:t>
@@ -19051,7 +19246,7 @@
             </w:pPr>
             <w:r>
               <w:rPr>
-                <w:rFonts w:ascii="Times New Roman" w:eastAsia="Times New Roman" w:hAnsi="Times New Roman" w:cs="Times New Roman"/>
+                <w:rFonts w:ascii="Times New Roman" w:hAnsi="Times New Roman" w:eastAsia="Times New Roman" w:cs="Times New Roman"/>
                 <w:color w:val="auto"/>
                 <w:lang w:val="nl-NL"/>
               </w:rPr>
@@ -19251,7 +19446,7 @@
             </w:pPr>
             <w:r>
               <w:rPr>
-                <w:rFonts w:ascii="Times New Roman" w:eastAsia="Times New Roman" w:hAnsi="Times New Roman" w:cs="Times New Roman"/>
+                <w:rFonts w:ascii="Times New Roman" w:hAnsi="Times New Roman" w:eastAsia="Times New Roman" w:cs="Times New Roman"/>
                 <w:color w:val="auto"/>
                 <w:lang w:val="nl-NL"/>
               </w:rPr>
@@ -19301,7 +19496,7 @@
             </w:pPr>
             <w:r>
               <w:rPr>
-                <w:rFonts w:ascii="Times New Roman" w:eastAsia="Times New Roman" w:hAnsi="Times New Roman" w:cs="Times New Roman"/>
+                <w:rFonts w:ascii="Times New Roman" w:hAnsi="Times New Roman" w:eastAsia="Times New Roman" w:cs="Times New Roman"/>
                 <w:color w:val="auto"/>
                 <w:lang w:val="nl-NL"/>
               </w:rPr>
@@ -19309,7 +19504,7 @@
             </w:r>
             <w:r>
               <w:rPr>
-                <w:rFonts w:ascii="Times New Roman" w:eastAsia="Times New Roman" w:hAnsi="Times New Roman" w:cs="Times New Roman"/>
+                <w:rFonts w:ascii="Times New Roman" w:hAnsi="Times New Roman" w:eastAsia="Times New Roman" w:cs="Times New Roman"/>
                 <w:color w:val="auto"/>
               </w:rPr>
               <w:t xml:space="preserve">Die </w:t>
@@ -19317,7 +19512,7 @@
             <w:proofErr w:type="spellStart"/>
             <w:r>
               <w:rPr>
-                <w:rFonts w:ascii="Times New Roman" w:eastAsia="Times New Roman" w:hAnsi="Times New Roman" w:cs="Times New Roman"/>
+                <w:rFonts w:ascii="Times New Roman" w:hAnsi="Times New Roman" w:eastAsia="Times New Roman" w:cs="Times New Roman"/>
                 <w:color w:val="auto"/>
               </w:rPr>
               <w:t>zal</w:t>
@@ -19325,7 +19520,7 @@
             <w:proofErr w:type="spellEnd"/>
             <w:r>
               <w:rPr>
-                <w:rFonts w:ascii="Times New Roman" w:eastAsia="Times New Roman" w:hAnsi="Times New Roman" w:cs="Times New Roman"/>
+                <w:rFonts w:ascii="Times New Roman" w:hAnsi="Times New Roman" w:eastAsia="Times New Roman" w:cs="Times New Roman"/>
                 <w:color w:val="auto"/>
               </w:rPr>
               <w:t xml:space="preserve"> </w:t>
@@ -19333,7 +19528,7 @@
             <w:proofErr w:type="spellStart"/>
             <w:r>
               <w:rPr>
-                <w:rFonts w:ascii="Times New Roman" w:eastAsia="Times New Roman" w:hAnsi="Times New Roman" w:cs="Times New Roman"/>
+                <w:rFonts w:ascii="Times New Roman" w:hAnsi="Times New Roman" w:eastAsia="Times New Roman" w:cs="Times New Roman"/>
                 <w:color w:val="auto"/>
               </w:rPr>
               <w:t>ook</w:t>
@@ -19341,7 +19536,7 @@
             <w:proofErr w:type="spellEnd"/>
             <w:r>
               <w:rPr>
-                <w:rFonts w:ascii="Times New Roman" w:eastAsia="Times New Roman" w:hAnsi="Times New Roman" w:cs="Times New Roman"/>
+                <w:rFonts w:ascii="Times New Roman" w:hAnsi="Times New Roman" w:eastAsia="Times New Roman" w:cs="Times New Roman"/>
                 <w:color w:val="auto"/>
               </w:rPr>
               <w:t xml:space="preserve"> </w:t>
@@ -19349,7 +19544,7 @@
             <w:proofErr w:type="spellStart"/>
             <w:r>
               <w:rPr>
-                <w:rFonts w:ascii="Times New Roman" w:eastAsia="Times New Roman" w:hAnsi="Times New Roman" w:cs="Times New Roman"/>
+                <w:rFonts w:ascii="Times New Roman" w:hAnsi="Times New Roman" w:eastAsia="Times New Roman" w:cs="Times New Roman"/>
                 <w:color w:val="auto"/>
               </w:rPr>
               <w:t>eerst</w:t>
@@ -19357,7 +19552,7 @@
             <w:proofErr w:type="spellEnd"/>
             <w:r>
               <w:rPr>
-                <w:rFonts w:ascii="Times New Roman" w:eastAsia="Times New Roman" w:hAnsi="Times New Roman" w:cs="Times New Roman"/>
+                <w:rFonts w:ascii="Times New Roman" w:hAnsi="Times New Roman" w:eastAsia="Times New Roman" w:cs="Times New Roman"/>
                 <w:color w:val="auto"/>
               </w:rPr>
               <w:t xml:space="preserve"> </w:t>
@@ -19365,7 +19560,7 @@
             <w:proofErr w:type="spellStart"/>
             <w:r>
               <w:rPr>
-                <w:rFonts w:ascii="Times New Roman" w:eastAsia="Times New Roman" w:hAnsi="Times New Roman" w:cs="Times New Roman"/>
+                <w:rFonts w:ascii="Times New Roman" w:hAnsi="Times New Roman" w:eastAsia="Times New Roman" w:cs="Times New Roman"/>
                 <w:color w:val="auto"/>
               </w:rPr>
               <w:t>worden</w:t>
@@ -19373,7 +19568,7 @@
             <w:proofErr w:type="spellEnd"/>
             <w:r>
               <w:rPr>
-                <w:rFonts w:ascii="Times New Roman" w:eastAsia="Times New Roman" w:hAnsi="Times New Roman" w:cs="Times New Roman"/>
+                <w:rFonts w:ascii="Times New Roman" w:hAnsi="Times New Roman" w:eastAsia="Times New Roman" w:cs="Times New Roman"/>
                 <w:color w:val="auto"/>
               </w:rPr>
               <w:t xml:space="preserve"> </w:t>
@@ -19381,7 +19576,7 @@
             <w:proofErr w:type="spellStart"/>
             <w:r>
               <w:rPr>
-                <w:rFonts w:ascii="Times New Roman" w:eastAsia="Times New Roman" w:hAnsi="Times New Roman" w:cs="Times New Roman"/>
+                <w:rFonts w:ascii="Times New Roman" w:hAnsi="Times New Roman" w:eastAsia="Times New Roman" w:cs="Times New Roman"/>
                 <w:color w:val="auto"/>
               </w:rPr>
               <w:t>nagekeken</w:t>
@@ -19389,7 +19584,7 @@
             <w:proofErr w:type="spellEnd"/>
             <w:r>
               <w:rPr>
-                <w:rFonts w:ascii="Times New Roman" w:eastAsia="Times New Roman" w:hAnsi="Times New Roman" w:cs="Times New Roman"/>
+                <w:rFonts w:ascii="Times New Roman" w:hAnsi="Times New Roman" w:eastAsia="Times New Roman" w:cs="Times New Roman"/>
                 <w:color w:val="auto"/>
               </w:rPr>
               <w:t xml:space="preserve"> door </w:t>
@@ -19397,7 +19592,7 @@
             <w:proofErr w:type="spellStart"/>
             <w:r>
               <w:rPr>
-                <w:rFonts w:ascii="Times New Roman" w:eastAsia="Times New Roman" w:hAnsi="Times New Roman" w:cs="Times New Roman"/>
+                <w:rFonts w:ascii="Times New Roman" w:hAnsi="Times New Roman" w:eastAsia="Times New Roman" w:cs="Times New Roman"/>
                 <w:color w:val="auto"/>
               </w:rPr>
               <w:t>mijn</w:t>
@@ -19405,7 +19600,7 @@
             <w:proofErr w:type="spellEnd"/>
             <w:r>
               <w:rPr>
-                <w:rFonts w:ascii="Times New Roman" w:eastAsia="Times New Roman" w:hAnsi="Times New Roman" w:cs="Times New Roman"/>
+                <w:rFonts w:ascii="Times New Roman" w:hAnsi="Times New Roman" w:eastAsia="Times New Roman" w:cs="Times New Roman"/>
                 <w:color w:val="auto"/>
               </w:rPr>
               <w:t xml:space="preserve"> </w:t>
@@ -19413,7 +19608,7 @@
             <w:proofErr w:type="spellStart"/>
             <w:r>
               <w:rPr>
-                <w:rFonts w:ascii="Times New Roman" w:eastAsia="Times New Roman" w:hAnsi="Times New Roman" w:cs="Times New Roman"/>
+                <w:rFonts w:ascii="Times New Roman" w:hAnsi="Times New Roman" w:eastAsia="Times New Roman" w:cs="Times New Roman"/>
                 <w:color w:val="auto"/>
               </w:rPr>
               <w:t>stagebegeleider</w:t>
@@ -19421,7 +19616,7 @@
             <w:proofErr w:type="spellEnd"/>
             <w:r>
               <w:rPr>
-                <w:rFonts w:ascii="Times New Roman" w:eastAsia="Times New Roman" w:hAnsi="Times New Roman" w:cs="Times New Roman"/>
+                <w:rFonts w:ascii="Times New Roman" w:hAnsi="Times New Roman" w:eastAsia="Times New Roman" w:cs="Times New Roman"/>
                 <w:color w:val="auto"/>
               </w:rPr>
               <w:t>.</w:t>
@@ -19470,7 +19665,7 @@
             </w:pPr>
             <w:r>
               <w:rPr>
-                <w:rFonts w:ascii="Times New Roman" w:eastAsia="Times New Roman" w:hAnsi="Times New Roman" w:cs="Times New Roman"/>
+                <w:rFonts w:ascii="Times New Roman" w:hAnsi="Times New Roman" w:eastAsia="Times New Roman" w:cs="Times New Roman"/>
                 <w:color w:val="auto"/>
               </w:rPr>
               <w:t xml:space="preserve">Hele </w:t>
@@ -19478,7 +19673,7 @@
             <w:proofErr w:type="spellStart"/>
             <w:r>
               <w:rPr>
-                <w:rFonts w:ascii="Times New Roman" w:eastAsia="Times New Roman" w:hAnsi="Times New Roman" w:cs="Times New Roman"/>
+                <w:rFonts w:ascii="Times New Roman" w:hAnsi="Times New Roman" w:eastAsia="Times New Roman" w:cs="Times New Roman"/>
                 <w:color w:val="auto"/>
               </w:rPr>
               <w:t>periode</w:t>
@@ -19853,7 +20048,7 @@
             </w:pPr>
             <w:r>
               <w:rPr>
-                <w:rFonts w:ascii="Times New Roman" w:eastAsia="Times New Roman" w:hAnsi="Times New Roman" w:cs="Times New Roman"/>
+                <w:rFonts w:ascii="Times New Roman" w:hAnsi="Times New Roman" w:eastAsia="Times New Roman" w:cs="Times New Roman"/>
                 <w:color w:val="auto"/>
               </w:rPr>
               <w:t xml:space="preserve">Hele </w:t>
@@ -19861,7 +20056,7 @@
             <w:proofErr w:type="spellStart"/>
             <w:r>
               <w:rPr>
-                <w:rFonts w:ascii="Times New Roman" w:eastAsia="Times New Roman" w:hAnsi="Times New Roman" w:cs="Times New Roman"/>
+                <w:rFonts w:ascii="Times New Roman" w:hAnsi="Times New Roman" w:eastAsia="Times New Roman" w:cs="Times New Roman"/>
                 <w:color w:val="auto"/>
               </w:rPr>
               <w:t>periode</w:t>
@@ -19885,7 +20080,7 @@
     <w:sectPr>
       <w:headerReference w:type="default" r:id="rId19"/>
       <w:footerReference w:type="default" r:id="rId20"/>
-      <w:pgSz w:w="12240" w:h="15840"/>
+      <w:pgSz w:w="12240" w:h="15840" w:orient="portrait"/>
       <w:pgMar w:top="1440" w:right="1800" w:bottom="1440" w:left="1800" w:header="720" w:footer="720" w:gutter="0"/>
       <w:pgNumType w:start="0"/>
       <w:cols w:space="720"/>
@@ -20009,7 +20204,7 @@
         </w:r>
         <w:r>
           <w:rPr>
-            <w:rFonts w:ascii="Times New Roman" w:eastAsia="Computer Modern" w:hAnsi="Times New Roman" w:cs="Times New Roman"/>
+            <w:rFonts w:ascii="Times New Roman" w:hAnsi="Times New Roman" w:eastAsia="Computer Modern" w:cs="Times New Roman"/>
             <w:color w:val="000000"/>
             <w:lang w:val="nl-NL"/>
           </w:rPr>
@@ -20028,6 +20223,12 @@
             <w:lang w:val="nl-NL"/>
           </w:rPr>
           <w:tab/>
+        </w:r>
+        <w:r>
+          <w:rPr>
+            <w:rFonts w:ascii="Times New Roman" w:hAnsi="Times New Roman" w:cs="Times New Roman"/>
+            <w:lang w:val="nl-NL"/>
+          </w:rPr>
           <w:t xml:space="preserve">Page </w:t>
         </w:r>
         <w:r>
@@ -20173,7 +20374,7 @@
       <w:legacy w:legacy="1" w:legacySpace="0" w:legacyIndent="0"/>
       <w:lvlJc w:val="left"/>
       <w:rPr>
-        <w:rFonts w:ascii="Times New Roman" w:hAnsi="Times New Roman" w:cs="Times New Roman" w:hint="default"/>
+        <w:rFonts w:hint="default" w:ascii="Times New Roman" w:hAnsi="Times New Roman" w:cs="Times New Roman"/>
       </w:rPr>
     </w:lvl>
   </w:abstractNum>
@@ -20189,7 +20390,7 @@
         <w:legacy w:legacy="1" w:legacySpace="0" w:legacyIndent="0"/>
         <w:lvlJc w:val="left"/>
         <w:rPr>
-          <w:rFonts w:ascii="Symbol" w:hAnsi="Symbol" w:hint="default"/>
+          <w:rFonts w:hint="default" w:ascii="Symbol" w:hAnsi="Symbol"/>
         </w:rPr>
       </w:lvl>
     </w:lvlOverride>
@@ -20198,11 +20399,11 @@
 </file>
 
 <file path=word/styles.xml><?xml version="1.0" encoding="utf-8"?>
-<w:styles xmlns:mc="http://schemas.openxmlformats.org/markup-compatibility/2006" xmlns:r="http://schemas.openxmlformats.org/officeDocument/2006/relationships" xmlns:w="http://schemas.openxmlformats.org/wordprocessingml/2006/main" xmlns:w14="http://schemas.microsoft.com/office/word/2010/wordml" xmlns:w15="http://schemas.microsoft.com/office/word/2012/wordml" xmlns:w16cid="http://schemas.microsoft.com/office/word/2016/wordml/cid" xmlns:w16se="http://schemas.microsoft.com/office/word/2015/wordml/symex" mc:Ignorable="w14 w15 w16se w16cid">
+<w:styles xmlns:wp14="http://schemas.microsoft.com/office/word/2010/wordprocessingDrawing" xmlns:mc="http://schemas.openxmlformats.org/markup-compatibility/2006" xmlns:r="http://schemas.openxmlformats.org/officeDocument/2006/relationships" xmlns:w="http://schemas.openxmlformats.org/wordprocessingml/2006/main" xmlns:w14="http://schemas.microsoft.com/office/word/2010/wordml" xmlns:w15="http://schemas.microsoft.com/office/word/2012/wordml" xmlns:w16cid="http://schemas.microsoft.com/office/word/2016/wordml/cid" xmlns:w16se="http://schemas.microsoft.com/office/word/2015/wordml/symex" mc:Ignorable="w14 w15 w16se w16cid wp14">
   <w:docDefaults>
     <w:rPrDefault>
       <w:rPr>
-        <w:rFonts w:asciiTheme="minorHAnsi" w:eastAsiaTheme="minorEastAsia" w:hAnsiTheme="minorHAnsi" w:cstheme="minorBidi"/>
+        <w:rFonts w:asciiTheme="minorHAnsi" w:hAnsiTheme="minorHAnsi" w:eastAsiaTheme="minorEastAsia" w:cstheme="minorBidi"/>
         <w:sz w:val="22"/>
         <w:szCs w:val="22"/>
         <w:lang w:val="en-US" w:eastAsia="zh-CN" w:bidi="ar-SA"/>
@@ -20217,14 +20418,14 @@
   <w:latentStyles w:defLockedState="0" w:defUIPriority="99" w:defSemiHidden="0" w:defUnhideWhenUsed="0" w:defQFormat="0" w:count="375">
     <w:lsdException w:name="Normal" w:uiPriority="0" w:qFormat="1"/>
     <w:lsdException w:name="heading 1" w:uiPriority="9" w:qFormat="1"/>
-    <w:lsdException w:name="heading 2" w:semiHidden="1" w:uiPriority="9" w:unhideWhenUsed="1" w:qFormat="1"/>
-    <w:lsdException w:name="heading 3" w:semiHidden="1" w:uiPriority="9" w:unhideWhenUsed="1" w:qFormat="1"/>
-    <w:lsdException w:name="heading 4" w:semiHidden="1" w:uiPriority="9" w:unhideWhenUsed="1" w:qFormat="1"/>
-    <w:lsdException w:name="heading 5" w:semiHidden="1" w:uiPriority="9" w:unhideWhenUsed="1" w:qFormat="1"/>
-    <w:lsdException w:name="heading 6" w:semiHidden="1" w:uiPriority="9" w:unhideWhenUsed="1" w:qFormat="1"/>
-    <w:lsdException w:name="heading 7" w:semiHidden="1" w:uiPriority="9" w:unhideWhenUsed="1" w:qFormat="1"/>
-    <w:lsdException w:name="heading 8" w:semiHidden="1" w:uiPriority="9" w:unhideWhenUsed="1" w:qFormat="1"/>
-    <w:lsdException w:name="heading 9" w:semiHidden="1" w:uiPriority="9" w:unhideWhenUsed="1" w:qFormat="1"/>
+    <w:lsdException w:name="heading 2" w:uiPriority="9" w:semiHidden="1" w:unhideWhenUsed="1" w:qFormat="1"/>
+    <w:lsdException w:name="heading 3" w:uiPriority="9" w:semiHidden="1" w:unhideWhenUsed="1" w:qFormat="1"/>
+    <w:lsdException w:name="heading 4" w:uiPriority="9" w:semiHidden="1" w:unhideWhenUsed="1" w:qFormat="1"/>
+    <w:lsdException w:name="heading 5" w:uiPriority="9" w:semiHidden="1" w:unhideWhenUsed="1" w:qFormat="1"/>
+    <w:lsdException w:name="heading 6" w:uiPriority="9" w:semiHidden="1" w:unhideWhenUsed="1" w:qFormat="1"/>
+    <w:lsdException w:name="heading 7" w:uiPriority="9" w:semiHidden="1" w:unhideWhenUsed="1" w:qFormat="1"/>
+    <w:lsdException w:name="heading 8" w:uiPriority="9" w:semiHidden="1" w:unhideWhenUsed="1" w:qFormat="1"/>
+    <w:lsdException w:name="heading 9" w:uiPriority="9" w:semiHidden="1" w:unhideWhenUsed="1" w:qFormat="1"/>
     <w:lsdException w:name="index 1" w:semiHidden="1" w:unhideWhenUsed="1"/>
     <w:lsdException w:name="index 2" w:semiHidden="1" w:unhideWhenUsed="1"/>
     <w:lsdException w:name="index 3" w:semiHidden="1" w:unhideWhenUsed="1"/>
@@ -20234,22 +20435,22 @@
     <w:lsdException w:name="index 7" w:semiHidden="1" w:unhideWhenUsed="1"/>
     <w:lsdException w:name="index 8" w:semiHidden="1" w:unhideWhenUsed="1"/>
     <w:lsdException w:name="index 9" w:semiHidden="1" w:unhideWhenUsed="1"/>
-    <w:lsdException w:name="toc 1" w:semiHidden="1" w:uiPriority="39" w:unhideWhenUsed="1"/>
-    <w:lsdException w:name="toc 2" w:semiHidden="1" w:uiPriority="39" w:unhideWhenUsed="1"/>
-    <w:lsdException w:name="toc 3" w:semiHidden="1" w:uiPriority="39" w:unhideWhenUsed="1"/>
-    <w:lsdException w:name="toc 4" w:semiHidden="1" w:uiPriority="39" w:unhideWhenUsed="1"/>
-    <w:lsdException w:name="toc 5" w:semiHidden="1" w:uiPriority="39" w:unhideWhenUsed="1"/>
-    <w:lsdException w:name="toc 6" w:semiHidden="1" w:uiPriority="39" w:unhideWhenUsed="1"/>
-    <w:lsdException w:name="toc 7" w:semiHidden="1" w:uiPriority="39" w:unhideWhenUsed="1"/>
-    <w:lsdException w:name="toc 8" w:semiHidden="1" w:uiPriority="39" w:unhideWhenUsed="1"/>
-    <w:lsdException w:name="toc 9" w:semiHidden="1" w:uiPriority="39" w:unhideWhenUsed="1"/>
+    <w:lsdException w:name="toc 1" w:uiPriority="39" w:semiHidden="1" w:unhideWhenUsed="1"/>
+    <w:lsdException w:name="toc 2" w:uiPriority="39" w:semiHidden="1" w:unhideWhenUsed="1"/>
+    <w:lsdException w:name="toc 3" w:uiPriority="39" w:semiHidden="1" w:unhideWhenUsed="1"/>
+    <w:lsdException w:name="toc 4" w:uiPriority="39" w:semiHidden="1" w:unhideWhenUsed="1"/>
+    <w:lsdException w:name="toc 5" w:uiPriority="39" w:semiHidden="1" w:unhideWhenUsed="1"/>
+    <w:lsdException w:name="toc 6" w:uiPriority="39" w:semiHidden="1" w:unhideWhenUsed="1"/>
+    <w:lsdException w:name="toc 7" w:uiPriority="39" w:semiHidden="1" w:unhideWhenUsed="1"/>
+    <w:lsdException w:name="toc 8" w:uiPriority="39" w:semiHidden="1" w:unhideWhenUsed="1"/>
+    <w:lsdException w:name="toc 9" w:uiPriority="39" w:semiHidden="1" w:unhideWhenUsed="1"/>
     <w:lsdException w:name="Normal Indent" w:semiHidden="1" w:unhideWhenUsed="1"/>
     <w:lsdException w:name="footnote text" w:semiHidden="1" w:unhideWhenUsed="1"/>
     <w:lsdException w:name="annotation text" w:semiHidden="1" w:unhideWhenUsed="1"/>
     <w:lsdException w:name="header" w:semiHidden="1" w:unhideWhenUsed="1"/>
     <w:lsdException w:name="footer" w:semiHidden="1" w:unhideWhenUsed="1"/>
     <w:lsdException w:name="index heading" w:semiHidden="1" w:unhideWhenUsed="1"/>
-    <w:lsdException w:name="caption" w:semiHidden="1" w:uiPriority="35" w:unhideWhenUsed="1" w:qFormat="1"/>
+    <w:lsdException w:name="caption" w:uiPriority="35" w:semiHidden="1" w:unhideWhenUsed="1" w:qFormat="1"/>
     <w:lsdException w:name="table of figures" w:semiHidden="1" w:unhideWhenUsed="1"/>
     <w:lsdException w:name="envelope address" w:semiHidden="1" w:unhideWhenUsed="1"/>
     <w:lsdException w:name="envelope return" w:semiHidden="1" w:unhideWhenUsed="1"/>
@@ -20280,7 +20481,7 @@
     <w:lsdException w:name="Title" w:uiPriority="10" w:qFormat="1"/>
     <w:lsdException w:name="Closing" w:semiHidden="1" w:unhideWhenUsed="1"/>
     <w:lsdException w:name="Signature" w:semiHidden="1" w:unhideWhenUsed="1"/>
-    <w:lsdException w:name="Default Paragraph Font" w:semiHidden="1" w:uiPriority="1" w:unhideWhenUsed="1"/>
+    <w:lsdException w:name="Default Paragraph Font" w:uiPriority="1" w:semiHidden="1" w:unhideWhenUsed="1"/>
     <w:lsdException w:name="Body Text" w:semiHidden="1" w:unhideWhenUsed="1"/>
     <w:lsdException w:name="Body Text Indent" w:semiHidden="1" w:unhideWhenUsed="1"/>
     <w:lsdException w:name="List Continue" w:semiHidden="1" w:unhideWhenUsed="1"/>
@@ -20480,8 +20681,8 @@
     <w:lsdException w:name="Subtle Reference" w:uiPriority="31" w:qFormat="1"/>
     <w:lsdException w:name="Intense Reference" w:uiPriority="32" w:qFormat="1"/>
     <w:lsdException w:name="Book Title" w:uiPriority="33" w:qFormat="1"/>
-    <w:lsdException w:name="Bibliography" w:semiHidden="1" w:uiPriority="37" w:unhideWhenUsed="1"/>
-    <w:lsdException w:name="TOC Heading" w:semiHidden="1" w:uiPriority="39" w:unhideWhenUsed="1" w:qFormat="1"/>
+    <w:lsdException w:name="Bibliography" w:uiPriority="37" w:semiHidden="1" w:unhideWhenUsed="1"/>
+    <w:lsdException w:name="TOC Heading" w:uiPriority="39" w:semiHidden="1" w:unhideWhenUsed="1" w:qFormat="1"/>
     <w:lsdException w:name="Plain Table 1" w:uiPriority="41"/>
     <w:lsdException w:name="Plain Table 2" w:uiPriority="42"/>
     <w:lsdException w:name="Plain Table 3" w:uiPriority="43"/>
@@ -20591,7 +20792,7 @@
     <w:lsdException w:name="Hashtag" w:semiHidden="1" w:unhideWhenUsed="1"/>
     <w:lsdException w:name="Unresolved Mention" w:semiHidden="1" w:unhideWhenUsed="1"/>
   </w:latentStyles>
-  <w:style w:type="paragraph" w:default="1" w:styleId="Normal">
+  <w:style w:type="paragraph" w:styleId="Normal" w:default="1">
     <w:name w:val="Normal"/>
     <w:qFormat/>
     <w:rsid w:val="007E3482"/>
@@ -20618,7 +20819,7 @@
       <w:outlineLvl w:val="0"/>
     </w:pPr>
     <w:rPr>
-      <w:rFonts w:asciiTheme="majorHAnsi" w:eastAsiaTheme="majorEastAsia" w:hAnsiTheme="majorHAnsi" w:cstheme="majorBidi"/>
+      <w:rFonts w:asciiTheme="majorHAnsi" w:hAnsiTheme="majorHAnsi" w:eastAsiaTheme="majorEastAsia" w:cstheme="majorBidi"/>
       <w:color w:val="2F5496" w:themeColor="accent1" w:themeShade="BF"/>
       <w:sz w:val="32"/>
       <w:szCs w:val="32"/>
@@ -20640,7 +20841,7 @@
       <w:outlineLvl w:val="1"/>
     </w:pPr>
     <w:rPr>
-      <w:rFonts w:asciiTheme="majorHAnsi" w:eastAsiaTheme="majorEastAsia" w:hAnsiTheme="majorHAnsi" w:cstheme="majorBidi"/>
+      <w:rFonts w:asciiTheme="majorHAnsi" w:hAnsiTheme="majorHAnsi" w:eastAsiaTheme="majorEastAsia" w:cstheme="majorBidi"/>
       <w:color w:val="2F5496" w:themeColor="accent1" w:themeShade="BF"/>
       <w:sz w:val="26"/>
       <w:szCs w:val="26"/>
@@ -20662,7 +20863,7 @@
       <w:outlineLvl w:val="2"/>
     </w:pPr>
     <w:rPr>
-      <w:rFonts w:asciiTheme="majorHAnsi" w:eastAsiaTheme="majorEastAsia" w:hAnsiTheme="majorHAnsi" w:cstheme="majorBidi"/>
+      <w:rFonts w:asciiTheme="majorHAnsi" w:hAnsiTheme="majorHAnsi" w:eastAsiaTheme="majorEastAsia" w:cstheme="majorBidi"/>
       <w:color w:val="1F3763" w:themeColor="accent1" w:themeShade="7F"/>
       <w:sz w:val="24"/>
       <w:szCs w:val="24"/>
@@ -20684,19 +20885,19 @@
       <w:outlineLvl w:val="3"/>
     </w:pPr>
     <w:rPr>
-      <w:rFonts w:asciiTheme="majorHAnsi" w:eastAsiaTheme="majorEastAsia" w:hAnsiTheme="majorHAnsi" w:cstheme="majorBidi"/>
+      <w:rFonts w:asciiTheme="majorHAnsi" w:hAnsiTheme="majorHAnsi" w:eastAsiaTheme="majorEastAsia" w:cstheme="majorBidi"/>
       <w:i/>
       <w:iCs/>
       <w:color w:val="2F5496" w:themeColor="accent1" w:themeShade="BF"/>
     </w:rPr>
   </w:style>
-  <w:style w:type="character" w:default="1" w:styleId="DefaultParagraphFont">
+  <w:style w:type="character" w:styleId="DefaultParagraphFont" w:default="1">
     <w:name w:val="Default Paragraph Font"/>
     <w:uiPriority w:val="1"/>
     <w:semiHidden/>
     <w:unhideWhenUsed/>
   </w:style>
-  <w:style w:type="table" w:default="1" w:styleId="TableNormal">
+  <w:style w:type="table" w:styleId="TableNormal" w:default="1">
     <w:name w:val="Normal Table"/>
     <w:uiPriority w:val="99"/>
     <w:semiHidden/>
@@ -20711,7 +20912,7 @@
       </w:tblCellMar>
     </w:tblPr>
   </w:style>
-  <w:style w:type="numbering" w:default="1" w:styleId="NoList">
+  <w:style w:type="numbering" w:styleId="NoList" w:default="1">
     <w:name w:val="No List"/>
     <w:uiPriority w:val="99"/>
     <w:semiHidden/>
@@ -20732,7 +20933,7 @@
       <w:szCs w:val="16"/>
     </w:rPr>
   </w:style>
-  <w:style w:type="character" w:customStyle="1" w:styleId="FooterChar">
+  <w:style w:type="character" w:styleId="FooterChar" w:customStyle="1">
     <w:name w:val="Footer Char"/>
     <w:basedOn w:val="DefaultParagraphFont"/>
     <w:link w:val="Footer"/>
@@ -20744,28 +20945,28 @@
       <w:lang w:eastAsia="ja-JP"/>
     </w:rPr>
   </w:style>
-  <w:style w:type="character" w:customStyle="1" w:styleId="Heading1Char">
+  <w:style w:type="character" w:styleId="Heading1Char" w:customStyle="1">
     <w:name w:val="Heading 1 Char"/>
     <w:basedOn w:val="DefaultParagraphFont"/>
     <w:link w:val="Heading1"/>
     <w:uiPriority w:val="9"/>
     <w:rsid w:val="00931AB9"/>
     <w:rPr>
-      <w:rFonts w:asciiTheme="majorHAnsi" w:eastAsiaTheme="majorEastAsia" w:hAnsiTheme="majorHAnsi" w:cstheme="majorBidi"/>
+      <w:rFonts w:asciiTheme="majorHAnsi" w:hAnsiTheme="majorHAnsi" w:eastAsiaTheme="majorEastAsia" w:cstheme="majorBidi"/>
       <w:color w:val="2F5496" w:themeColor="accent1" w:themeShade="BF"/>
       <w:sz w:val="32"/>
       <w:szCs w:val="32"/>
       <w:lang w:eastAsia="ja-JP"/>
     </w:rPr>
   </w:style>
-  <w:style w:type="character" w:customStyle="1" w:styleId="Heading2Char">
+  <w:style w:type="character" w:styleId="Heading2Char" w:customStyle="1">
     <w:name w:val="Heading 2 Char"/>
     <w:basedOn w:val="DefaultParagraphFont"/>
     <w:link w:val="Heading2"/>
     <w:uiPriority w:val="9"/>
     <w:rsid w:val="007F369A"/>
     <w:rPr>
-      <w:rFonts w:asciiTheme="majorHAnsi" w:eastAsiaTheme="majorEastAsia" w:hAnsiTheme="majorHAnsi" w:cstheme="majorBidi"/>
+      <w:rFonts w:asciiTheme="majorHAnsi" w:hAnsiTheme="majorHAnsi" w:eastAsiaTheme="majorEastAsia" w:cstheme="majorBidi"/>
       <w:color w:val="2F5496" w:themeColor="accent1" w:themeShade="BF"/>
       <w:sz w:val="26"/>
       <w:szCs w:val="26"/>
@@ -20839,28 +21040,28 @@
       <w:color w:val="404040" w:themeColor="text1" w:themeTint="BF"/>
     </w:rPr>
   </w:style>
-  <w:style w:type="character" w:customStyle="1" w:styleId="Heading3Char">
+  <w:style w:type="character" w:styleId="Heading3Char" w:customStyle="1">
     <w:name w:val="Heading 3 Char"/>
     <w:basedOn w:val="DefaultParagraphFont"/>
     <w:link w:val="Heading3"/>
     <w:uiPriority w:val="9"/>
     <w:rsid w:val="008254D7"/>
     <w:rPr>
-      <w:rFonts w:asciiTheme="majorHAnsi" w:eastAsiaTheme="majorEastAsia" w:hAnsiTheme="majorHAnsi" w:cstheme="majorBidi"/>
+      <w:rFonts w:asciiTheme="majorHAnsi" w:hAnsiTheme="majorHAnsi" w:eastAsiaTheme="majorEastAsia" w:cstheme="majorBidi"/>
       <w:color w:val="1F3763" w:themeColor="accent1" w:themeShade="7F"/>
       <w:sz w:val="24"/>
       <w:szCs w:val="24"/>
       <w:lang w:eastAsia="ja-JP"/>
     </w:rPr>
   </w:style>
-  <w:style w:type="character" w:customStyle="1" w:styleId="Heading4Char">
+  <w:style w:type="character" w:styleId="Heading4Char" w:customStyle="1">
     <w:name w:val="Heading 4 Char"/>
     <w:basedOn w:val="DefaultParagraphFont"/>
     <w:link w:val="Heading4"/>
     <w:uiPriority w:val="9"/>
     <w:rsid w:val="008254D7"/>
     <w:rPr>
-      <w:rFonts w:asciiTheme="majorHAnsi" w:eastAsiaTheme="majorEastAsia" w:hAnsiTheme="majorHAnsi" w:cstheme="majorBidi"/>
+      <w:rFonts w:asciiTheme="majorHAnsi" w:hAnsiTheme="majorHAnsi" w:eastAsiaTheme="majorEastAsia" w:cstheme="majorBidi"/>
       <w:i/>
       <w:iCs/>
       <w:color w:val="2F5496" w:themeColor="accent1" w:themeShade="BF"/>
@@ -20882,7 +21083,7 @@
       <w:spacing w:before="0" w:after="0" w:line="240" w:lineRule="auto"/>
     </w:pPr>
   </w:style>
-  <w:style w:type="character" w:customStyle="1" w:styleId="HeaderChar">
+  <w:style w:type="character" w:styleId="HeaderChar" w:customStyle="1">
     <w:name w:val="Header Char"/>
     <w:basedOn w:val="DefaultParagraphFont"/>
     <w:link w:val="Header"/>
@@ -20903,12 +21104,12 @@
     </w:pPr>
     <w:tblPr>
       <w:tblBorders>
-        <w:top w:val="single" w:sz="4" w:space="0" w:color="auto"/>
-        <w:left w:val="single" w:sz="4" w:space="0" w:color="auto"/>
-        <w:bottom w:val="single" w:sz="4" w:space="0" w:color="auto"/>
-        <w:right w:val="single" w:sz="4" w:space="0" w:color="auto"/>
-        <w:insideH w:val="single" w:sz="4" w:space="0" w:color="auto"/>
-        <w:insideV w:val="single" w:sz="4" w:space="0" w:color="auto"/>
+        <w:top w:val="single" w:color="auto" w:sz="4" w:space="0"/>
+        <w:left w:val="single" w:color="auto" w:sz="4" w:space="0"/>
+        <w:bottom w:val="single" w:color="auto" w:sz="4" w:space="0"/>
+        <w:right w:val="single" w:color="auto" w:sz="4" w:space="0"/>
+        <w:insideH w:val="single" w:color="auto" w:sz="4" w:space="0"/>
+        <w:insideV w:val="single" w:color="auto" w:sz="4" w:space="0"/>
       </w:tblBorders>
     </w:tblPr>
   </w:style>
@@ -20951,6 +21152,39 @@
     </w:rPr>
   </w:style>
 </w:styles>
+</file>
+
+<file path=word/glossary/document.xml><?xml version="1.0" encoding="utf-8"?>
+<w:glossaryDocument xmlns:w14="http://schemas.microsoft.com/office/word/2010/wordml" xmlns:w="http://schemas.openxmlformats.org/wordprocessingml/2006/main">
+  <w:docParts>
+    <w:docPart>
+      <w:docPartPr>
+        <w:name w:val="DefaultPlaceholder_1081868574"/>
+        <w:category>
+          <w:name w:val="General"/>
+          <w:gallery w:val="placeholder"/>
+        </w:category>
+        <w:types>
+          <w:type w:val="bbPlcHdr"/>
+        </w:types>
+        <w:behaviors>
+          <w:behavior w:val="content"/>
+        </w:behaviors>
+        <w:guid w:val="{814d8c91-8d4b-4c78-9ff3-30524ca00452}"/>
+      </w:docPartPr>
+      <w:docPartBody>
+        <w:p>
+          <w:r>
+            <w:rPr>
+              <w:rStyle w:val="PlaceholderText"/>
+            </w:rPr>
+            <w:t/>
+          </w:r>
+        </w:p>
+      </w:docPartBody>
+    </w:docPart>
+  </w:docParts>
+</w:glossaryDocument>
 </file>
 
 <file path=word/theme/theme1.xml><?xml version="1.0" encoding="utf-8"?>

</xml_diff>